<commit_message>
4:25 Section 4: Fetching Data with Queries - Query Fragments
</commit_message>
<xml_diff>
--- a/GraphQL with React - The Complete Developers Guide.docx
+++ b/GraphQL with React - The Complete Developers Guide.docx
@@ -1522,7 +1522,28 @@
         <w:t>fields</w:t>
       </w:r>
       <w:r>
-        <w:t xml:space="preserve"> property to describe the different properties of the schema object being defined</w:t>
+        <w:t xml:space="preserve"> property</w:t>
+      </w:r>
+      <w:r>
+        <w:t xml:space="preserve"> </w:t>
+      </w:r>
+      <w:r>
+        <w:t xml:space="preserve">(of type </w:t>
+      </w:r>
+      <w:proofErr w:type="spellStart"/>
+      <w:r>
+        <w:rPr>
+          <w:b/>
+          <w:bCs/>
+        </w:rPr>
+        <w:t>GraphQLFieldConfigMap</w:t>
+      </w:r>
+      <w:proofErr w:type="spellEnd"/>
+      <w:r>
+        <w:t xml:space="preserve">) </w:t>
+      </w:r>
+      <w:r>
+        <w:t>to describe the different properties of the schema object being defined</w:t>
       </w:r>
     </w:p>
     <w:p>
@@ -1558,34 +1579,722 @@
         <w:spacing w:after="0" w:line="240" w:lineRule="auto"/>
       </w:pPr>
       <w:r>
+        <w:t xml:space="preserve">The values of this object </w:t>
+      </w:r>
+      <w:r>
+        <w:t xml:space="preserve">(of type </w:t>
+      </w:r>
+      <w:proofErr w:type="spellStart"/>
+      <w:r>
+        <w:rPr>
+          <w:b/>
+          <w:bCs/>
+        </w:rPr>
+        <w:t>GraphQLFieldConfig</w:t>
+      </w:r>
+      <w:proofErr w:type="spellEnd"/>
+      <w:r>
+        <w:t xml:space="preserve">) </w:t>
+      </w:r>
+      <w:r>
+        <w:t>describe what type of data each property is</w:t>
+      </w:r>
+    </w:p>
+    <w:p>
+      <w:pPr>
+        <w:pStyle w:val="ListParagraph"/>
+        <w:numPr>
+          <w:ilvl w:val="6"/>
+          <w:numId w:val="2"/>
+        </w:numPr>
+        <w:spacing w:after="0" w:line="240" w:lineRule="auto"/>
+      </w:pPr>
+      <w:r>
+        <w:t>Assign an object to each value containing</w:t>
+      </w:r>
+      <w:r>
+        <w:t>:</w:t>
+      </w:r>
+    </w:p>
+    <w:p>
+      <w:pPr>
+        <w:pStyle w:val="ListParagraph"/>
+        <w:numPr>
+          <w:ilvl w:val="7"/>
+          <w:numId w:val="2"/>
+        </w:numPr>
+        <w:spacing w:after="0" w:line="240" w:lineRule="auto"/>
+      </w:pPr>
+      <w:r>
+        <w:t xml:space="preserve">A </w:t>
+      </w:r>
+      <w:proofErr w:type="gramStart"/>
+      <w:r>
+        <w:rPr>
+          <w:b/>
+          <w:bCs/>
+        </w:rPr>
+        <w:t>type</w:t>
+      </w:r>
+      <w:proofErr w:type="gramEnd"/>
+      <w:r>
+        <w:t xml:space="preserve"> property to</w:t>
+      </w:r>
+      <w:r>
+        <w:t xml:space="preserve"> declare</w:t>
+      </w:r>
+      <w:r>
+        <w:t xml:space="preserve"> </w:t>
+      </w:r>
+      <w:r>
+        <w:t>the field’s</w:t>
+      </w:r>
+      <w:r>
+        <w:t xml:space="preserve"> type</w:t>
+      </w:r>
+    </w:p>
+    <w:p>
+      <w:pPr>
+        <w:pStyle w:val="ListParagraph"/>
+        <w:numPr>
+          <w:ilvl w:val="8"/>
+          <w:numId w:val="2"/>
+        </w:numPr>
+        <w:spacing w:after="0" w:line="240" w:lineRule="auto"/>
+      </w:pPr>
+      <w:r>
+        <w:t xml:space="preserve">Assign this property with a </w:t>
+      </w:r>
+      <w:proofErr w:type="spellStart"/>
+      <w:r>
+        <w:t>GraphQL</w:t>
+      </w:r>
+      <w:proofErr w:type="spellEnd"/>
+      <w:r>
+        <w:t xml:space="preserve"> Object</w:t>
+      </w:r>
+      <w:r>
+        <w:rPr>
+          <w:b/>
+          <w:bCs/>
+        </w:rPr>
+        <w:t xml:space="preserve"> </w:t>
+      </w:r>
+      <w:r>
+        <w:t>Type</w:t>
+      </w:r>
+      <w:r>
+        <w:t xml:space="preserve"> which can be destructed from the imported </w:t>
+      </w:r>
+      <w:proofErr w:type="spellStart"/>
+      <w:r>
+        <w:t>graphql</w:t>
+      </w:r>
+      <w:proofErr w:type="spellEnd"/>
+      <w:r>
+        <w:t xml:space="preserve"> module</w:t>
+      </w:r>
+    </w:p>
+    <w:p>
+      <w:pPr>
+        <w:pStyle w:val="ListParagraph"/>
+        <w:numPr>
+          <w:ilvl w:val="8"/>
+          <w:numId w:val="2"/>
+        </w:numPr>
+        <w:spacing w:after="0" w:line="240" w:lineRule="auto"/>
+      </w:pPr>
+      <w:r>
+        <w:rPr>
+          <w:b/>
+          <w:bCs/>
+        </w:rPr>
+        <w:t>*</w:t>
+      </w:r>
+      <w:r>
+        <w:t xml:space="preserve">This property can be assigned to any </w:t>
+      </w:r>
+      <w:proofErr w:type="spellStart"/>
+      <w:r>
+        <w:t>GraphQLObjectType</w:t>
+      </w:r>
+      <w:proofErr w:type="spellEnd"/>
+      <w:r>
+        <w:t xml:space="preserve">; including default </w:t>
+      </w:r>
+      <w:proofErr w:type="spellStart"/>
+      <w:r>
+        <w:t>GraphQL</w:t>
+      </w:r>
+      <w:proofErr w:type="spellEnd"/>
+      <w:r>
+        <w:t xml:space="preserve"> types AND custom </w:t>
+      </w:r>
+      <w:proofErr w:type="gramStart"/>
+      <w:r>
+        <w:t>schema-specific</w:t>
+      </w:r>
+      <w:proofErr w:type="gramEnd"/>
+      <w:r>
+        <w:t xml:space="preserve"> </w:t>
+      </w:r>
+      <w:proofErr w:type="spellStart"/>
+      <w:r>
+        <w:lastRenderedPageBreak/>
+        <w:t>GraphQLObjectType</w:t>
+      </w:r>
+      <w:r>
+        <w:t>s</w:t>
+      </w:r>
+      <w:proofErr w:type="spellEnd"/>
+      <w:r>
+        <w:t xml:space="preserve"> defined above it</w:t>
+      </w:r>
+    </w:p>
+    <w:p>
+      <w:pPr>
+        <w:pStyle w:val="ListParagraph"/>
+        <w:numPr>
+          <w:ilvl w:val="5"/>
+          <w:numId w:val="2"/>
+        </w:numPr>
+        <w:spacing w:after="0" w:line="240" w:lineRule="auto"/>
+      </w:pPr>
+      <w:r>
+        <w:rPr>
+          <w:b/>
+          <w:bCs/>
+        </w:rPr>
+        <w:t>**</w:t>
+      </w:r>
+      <w:r>
         <w:t xml:space="preserve">The </w:t>
       </w:r>
+      <w:r>
+        <w:rPr>
+          <w:b/>
+          <w:bCs/>
+        </w:rPr>
+        <w:t>fields</w:t>
+      </w:r>
+      <w:r>
+        <w:t xml:space="preserve"> property SHOULD be assigned to an arrow function (() =&gt; {}) to allow for typing objects using circular references</w:t>
+      </w:r>
+    </w:p>
+    <w:p>
+      <w:pPr>
+        <w:pStyle w:val="ListParagraph"/>
+        <w:numPr>
+          <w:ilvl w:val="6"/>
+          <w:numId w:val="2"/>
+        </w:numPr>
+        <w:spacing w:after="0" w:line="240" w:lineRule="auto"/>
+      </w:pPr>
+      <w:r>
+        <w:t xml:space="preserve">This allows for fields to have a </w:t>
+      </w:r>
+      <w:proofErr w:type="spellStart"/>
+      <w:r>
+        <w:t>GraphQLObjectType</w:t>
+      </w:r>
+      <w:proofErr w:type="spellEnd"/>
+      <w:r>
+        <w:t xml:space="preserve"> of an object defined later in the schema file</w:t>
+      </w:r>
+    </w:p>
+    <w:p>
+      <w:pPr>
+        <w:pStyle w:val="ListParagraph"/>
+        <w:numPr>
+          <w:ilvl w:val="6"/>
+          <w:numId w:val="2"/>
+        </w:numPr>
+        <w:spacing w:after="0" w:line="240" w:lineRule="auto"/>
+      </w:pPr>
+      <w:r>
+        <w:rPr>
+          <w:b/>
+          <w:bCs/>
+        </w:rPr>
+        <w:t>*</w:t>
+      </w:r>
+      <w:r>
+        <w:t>If circular reference is defined in a fields property that is NOT enclosed in an arrow function, an error message : “</w:t>
+      </w:r>
+      <w:proofErr w:type="spellStart"/>
+      <w:r>
+        <w:rPr>
+          <w:b/>
+          <w:bCs/>
+        </w:rPr>
+        <w:t>ReferenceError</w:t>
+      </w:r>
+      <w:proofErr w:type="spellEnd"/>
+      <w:r>
+        <w:rPr>
+          <w:b/>
+          <w:bCs/>
+        </w:rPr>
+        <w:t>: [type] is not defined</w:t>
+      </w:r>
+      <w:r>
+        <w:t xml:space="preserve">” will result, where [type] is the </w:t>
+      </w:r>
+      <w:proofErr w:type="spellStart"/>
+      <w:r>
+        <w:t>GraphQLObjectType</w:t>
+      </w:r>
+      <w:proofErr w:type="spellEnd"/>
+      <w:r>
+        <w:t xml:space="preserve"> that is circular</w:t>
+      </w:r>
+      <w:r>
+        <w:t>ly</w:t>
+      </w:r>
+      <w:r>
+        <w:t xml:space="preserve"> referenced</w:t>
+      </w:r>
+    </w:p>
+    <w:p>
+      <w:pPr>
+        <w:pStyle w:val="ListParagraph"/>
+        <w:numPr>
+          <w:ilvl w:val="1"/>
+          <w:numId w:val="2"/>
+        </w:numPr>
+        <w:spacing w:after="0" w:line="240" w:lineRule="auto"/>
+      </w:pPr>
+      <w:r>
+        <w:t xml:space="preserve">The Imported </w:t>
+      </w:r>
+      <w:proofErr w:type="spellStart"/>
+      <w:r>
+        <w:t>graphql</w:t>
+      </w:r>
+      <w:proofErr w:type="spellEnd"/>
+      <w:r>
+        <w:t xml:space="preserve"> module has several </w:t>
+      </w:r>
+      <w:proofErr w:type="spellStart"/>
+      <w:r>
+        <w:rPr>
+          <w:b/>
+          <w:bCs/>
+        </w:rPr>
+        <w:t>Graph</w:t>
+      </w:r>
+      <w:r>
+        <w:rPr>
+          <w:b/>
+          <w:bCs/>
+        </w:rPr>
+        <w:t>QL</w:t>
+      </w:r>
+      <w:proofErr w:type="spellEnd"/>
+      <w:r>
+        <w:rPr>
+          <w:b/>
+          <w:bCs/>
+        </w:rPr>
+        <w:t xml:space="preserve"> Object Types</w:t>
+      </w:r>
+      <w:r>
+        <w:t xml:space="preserve"> that can be destructed from it:</w:t>
+      </w:r>
+    </w:p>
+    <w:p>
+      <w:pPr>
+        <w:pStyle w:val="ListParagraph"/>
+        <w:numPr>
+          <w:ilvl w:val="2"/>
+          <w:numId w:val="2"/>
+        </w:numPr>
+        <w:spacing w:after="0" w:line="240" w:lineRule="auto"/>
+      </w:pPr>
+      <w:r>
+        <w:t xml:space="preserve">The </w:t>
+      </w:r>
+      <w:proofErr w:type="spellStart"/>
+      <w:r>
+        <w:rPr>
+          <w:b/>
+          <w:bCs/>
+        </w:rPr>
+        <w:t>GraphQLString</w:t>
+      </w:r>
+      <w:proofErr w:type="spellEnd"/>
+      <w:r>
+        <w:t xml:space="preserve"> type represents a string</w:t>
+      </w:r>
+    </w:p>
+    <w:p>
+      <w:pPr>
+        <w:pStyle w:val="ListParagraph"/>
+        <w:numPr>
+          <w:ilvl w:val="2"/>
+          <w:numId w:val="2"/>
+        </w:numPr>
+        <w:spacing w:after="0" w:line="240" w:lineRule="auto"/>
+      </w:pPr>
+      <w:r>
+        <w:t xml:space="preserve">The </w:t>
+      </w:r>
+      <w:proofErr w:type="spellStart"/>
+      <w:r>
+        <w:rPr>
+          <w:b/>
+          <w:bCs/>
+        </w:rPr>
+        <w:t>GraphQLInt</w:t>
+      </w:r>
+      <w:proofErr w:type="spellEnd"/>
+      <w:r>
+        <w:t xml:space="preserve"> type represents an integer</w:t>
+      </w:r>
+    </w:p>
+    <w:p>
+      <w:pPr>
+        <w:pStyle w:val="ListParagraph"/>
+        <w:numPr>
+          <w:ilvl w:val="1"/>
+          <w:numId w:val="2"/>
+        </w:numPr>
+        <w:spacing w:after="0" w:line="240" w:lineRule="auto"/>
+      </w:pPr>
+      <w:r>
+        <w:t>*</w:t>
+      </w:r>
+      <w:r>
+        <w:t xml:space="preserve">Define a </w:t>
+      </w:r>
+      <w:r>
+        <w:rPr>
+          <w:b/>
+          <w:bCs/>
+        </w:rPr>
+        <w:t>Root Query</w:t>
+      </w:r>
+      <w:r>
+        <w:t xml:space="preserve"> object as an entry point into the </w:t>
+      </w:r>
+      <w:proofErr w:type="spellStart"/>
+      <w:r>
+        <w:t>GraphQL</w:t>
+      </w:r>
+      <w:proofErr w:type="spellEnd"/>
+      <w:r>
+        <w:t xml:space="preserve"> Schema</w:t>
+      </w:r>
+      <w:r>
+        <w:t>:</w:t>
+      </w:r>
+    </w:p>
+    <w:p>
+      <w:pPr>
+        <w:pStyle w:val="ListParagraph"/>
+        <w:numPr>
+          <w:ilvl w:val="2"/>
+          <w:numId w:val="2"/>
+        </w:numPr>
+        <w:spacing w:after="0" w:line="240" w:lineRule="auto"/>
+      </w:pPr>
+      <w:r>
+        <w:t xml:space="preserve">Its purpose is to allow </w:t>
+      </w:r>
+      <w:proofErr w:type="spellStart"/>
+      <w:r>
+        <w:t>GraphQL</w:t>
+      </w:r>
+      <w:proofErr w:type="spellEnd"/>
+      <w:r>
+        <w:t xml:space="preserve"> to access any node in the graph of data defined by the schema</w:t>
+      </w:r>
+    </w:p>
+    <w:p>
+      <w:pPr>
+        <w:pStyle w:val="ListParagraph"/>
+        <w:numPr>
+          <w:ilvl w:val="2"/>
+          <w:numId w:val="2"/>
+        </w:numPr>
+        <w:spacing w:after="0" w:line="240" w:lineRule="auto"/>
+      </w:pPr>
+      <w:r>
+        <w:t xml:space="preserve">Declare a const named </w:t>
+      </w:r>
+      <w:proofErr w:type="spellStart"/>
+      <w:r>
+        <w:rPr>
+          <w:b/>
+          <w:bCs/>
+        </w:rPr>
+        <w:t>RootQuery</w:t>
+      </w:r>
+      <w:proofErr w:type="spellEnd"/>
+      <w:r>
+        <w:t xml:space="preserve"> and assign it to a new instance of type </w:t>
+      </w:r>
+      <w:proofErr w:type="spellStart"/>
+      <w:r>
+        <w:rPr>
+          <w:b/>
+          <w:bCs/>
+        </w:rPr>
+        <w:t>GraphQLObjectType</w:t>
+      </w:r>
+      <w:proofErr w:type="spellEnd"/>
+    </w:p>
+    <w:p>
+      <w:pPr>
+        <w:pStyle w:val="ListParagraph"/>
+        <w:numPr>
+          <w:ilvl w:val="3"/>
+          <w:numId w:val="2"/>
+        </w:numPr>
+        <w:spacing w:after="0" w:line="240" w:lineRule="auto"/>
+      </w:pPr>
+      <w:r>
+        <w:t xml:space="preserve">In the </w:t>
+      </w:r>
+      <w:r>
+        <w:t>config</w:t>
+      </w:r>
+      <w:r>
+        <w:t xml:space="preserve"> object</w:t>
+      </w:r>
+      <w:r>
+        <w:t xml:space="preserve"> of the </w:t>
+      </w:r>
+      <w:r>
+        <w:t>constructor</w:t>
+      </w:r>
+      <w:r>
+        <w:t>:</w:t>
+      </w:r>
+    </w:p>
+    <w:p>
+      <w:pPr>
+        <w:pStyle w:val="ListParagraph"/>
+        <w:numPr>
+          <w:ilvl w:val="4"/>
+          <w:numId w:val="2"/>
+        </w:numPr>
+        <w:spacing w:after="0" w:line="240" w:lineRule="auto"/>
+      </w:pPr>
+      <w:r>
+        <w:t xml:space="preserve">Assign </w:t>
+      </w:r>
+      <w:r>
+        <w:rPr>
+          <w:b/>
+          <w:bCs/>
+        </w:rPr>
+        <w:t>‘</w:t>
+      </w:r>
+      <w:proofErr w:type="spellStart"/>
+      <w:r>
+        <w:rPr>
+          <w:b/>
+          <w:bCs/>
+        </w:rPr>
+        <w:t>RootQueryType</w:t>
+      </w:r>
+      <w:proofErr w:type="spellEnd"/>
+      <w:r>
+        <w:rPr>
+          <w:b/>
+          <w:bCs/>
+        </w:rPr>
+        <w:t>’</w:t>
+      </w:r>
+      <w:r>
+        <w:t xml:space="preserve"> to the name property</w:t>
+      </w:r>
+    </w:p>
+    <w:p>
+      <w:pPr>
+        <w:pStyle w:val="ListParagraph"/>
+        <w:numPr>
+          <w:ilvl w:val="4"/>
+          <w:numId w:val="2"/>
+        </w:numPr>
+        <w:spacing w:after="0" w:line="240" w:lineRule="auto"/>
+      </w:pPr>
+      <w:r>
+        <w:t>Assign the description property to a short message stating this is the root query</w:t>
+      </w:r>
+    </w:p>
+    <w:p>
+      <w:pPr>
+        <w:pStyle w:val="ListParagraph"/>
+        <w:numPr>
+          <w:ilvl w:val="4"/>
+          <w:numId w:val="2"/>
+        </w:numPr>
+        <w:spacing w:after="0" w:line="240" w:lineRule="auto"/>
+      </w:pPr>
+      <w:r>
+        <w:t>Assign the fields property to a</w:t>
+      </w:r>
+      <w:r>
+        <w:t xml:space="preserve"> </w:t>
+      </w:r>
+      <w:proofErr w:type="spellStart"/>
+      <w:r>
+        <w:rPr>
+          <w:b/>
+          <w:bCs/>
+        </w:rPr>
+        <w:t>GraphQLFieldConfigMap</w:t>
+      </w:r>
+      <w:proofErr w:type="spellEnd"/>
+      <w:r>
+        <w:t xml:space="preserve"> </w:t>
+      </w:r>
+      <w:r>
+        <w:t>list</w:t>
+      </w:r>
+      <w:r>
+        <w:t xml:space="preserve"> which describes the Root’s accessible nodes, their types, and the query arguments they accept:</w:t>
+      </w:r>
+    </w:p>
+    <w:p>
+      <w:pPr>
+        <w:pStyle w:val="ListParagraph"/>
+        <w:numPr>
+          <w:ilvl w:val="5"/>
+          <w:numId w:val="2"/>
+        </w:numPr>
+        <w:spacing w:after="0" w:line="240" w:lineRule="auto"/>
+      </w:pPr>
+      <w:r>
+        <w:t xml:space="preserve">Each property declared in this list should have the name of the (application-specific) node which </w:t>
+      </w:r>
+      <w:proofErr w:type="spellStart"/>
+      <w:r>
+        <w:t>GraphQL</w:t>
+      </w:r>
+      <w:proofErr w:type="spellEnd"/>
+      <w:r>
+        <w:t xml:space="preserve"> can access during a query</w:t>
+      </w:r>
+    </w:p>
+    <w:p>
+      <w:pPr>
+        <w:pStyle w:val="ListParagraph"/>
+        <w:numPr>
+          <w:ilvl w:val="6"/>
+          <w:numId w:val="2"/>
+        </w:numPr>
+        <w:spacing w:after="0" w:line="240" w:lineRule="auto"/>
+      </w:pPr>
+      <w:r>
+        <w:t xml:space="preserve">Assign each property with a </w:t>
+      </w:r>
+      <w:proofErr w:type="spellStart"/>
+      <w:r>
+        <w:rPr>
+          <w:b/>
+          <w:bCs/>
+        </w:rPr>
+        <w:t>GraphQLFieldConfig</w:t>
+      </w:r>
+      <w:proofErr w:type="spellEnd"/>
+      <w:r>
+        <w:t xml:space="preserve"> object containing:</w:t>
+      </w:r>
+    </w:p>
+    <w:p>
+      <w:pPr>
+        <w:pStyle w:val="ListParagraph"/>
+        <w:numPr>
+          <w:ilvl w:val="7"/>
+          <w:numId w:val="2"/>
+        </w:numPr>
+        <w:spacing w:after="0" w:line="240" w:lineRule="auto"/>
+      </w:pPr>
+      <w:r>
+        <w:t xml:space="preserve">A </w:t>
+      </w:r>
       <w:proofErr w:type="gramStart"/>
       <w:r>
-        <w:t>values</w:t>
+        <w:rPr>
+          <w:b/>
+          <w:bCs/>
+        </w:rPr>
+        <w:t>type</w:t>
       </w:r>
       <w:proofErr w:type="gramEnd"/>
       <w:r>
-        <w:t xml:space="preserve"> of this object describe</w:t>
-      </w:r>
-      <w:r>
-        <w:t>s</w:t>
-      </w:r>
-      <w:r>
-        <w:t xml:space="preserve"> what type of data each property is</w:t>
-      </w:r>
-    </w:p>
-    <w:p>
-      <w:pPr>
-        <w:pStyle w:val="ListParagraph"/>
-        <w:numPr>
-          <w:ilvl w:val="6"/>
-          <w:numId w:val="2"/>
-        </w:numPr>
-        <w:spacing w:after="0" w:line="240" w:lineRule="auto"/>
-      </w:pPr>
-      <w:r>
-        <w:t>Assign an object to each value containing</w:t>
+        <w:t xml:space="preserve"> property assigned to an instantiated </w:t>
+      </w:r>
+      <w:proofErr w:type="spellStart"/>
+      <w:r>
+        <w:t>GraphQLObjectType</w:t>
+      </w:r>
+      <w:proofErr w:type="spellEnd"/>
+      <w:r>
+        <w:t xml:space="preserve"> object, representing an accessible node </w:t>
+      </w:r>
+      <w:proofErr w:type="spellStart"/>
+      <w:r>
+        <w:t>GraphQL</w:t>
+      </w:r>
+      <w:proofErr w:type="spellEnd"/>
+      <w:r>
+        <w:t xml:space="preserve"> can query</w:t>
+      </w:r>
+    </w:p>
+    <w:p>
+      <w:pPr>
+        <w:pStyle w:val="ListParagraph"/>
+        <w:numPr>
+          <w:ilvl w:val="8"/>
+          <w:numId w:val="2"/>
+        </w:numPr>
+        <w:spacing w:after="0" w:line="240" w:lineRule="auto"/>
+      </w:pPr>
+      <w:proofErr w:type="gramStart"/>
+      <w:r>
+        <w:t>I.e.</w:t>
+      </w:r>
+      <w:proofErr w:type="gramEnd"/>
+      <w:r>
+        <w:t xml:space="preserve"> </w:t>
+      </w:r>
+      <w:proofErr w:type="spellStart"/>
+      <w:r>
+        <w:t>UserType</w:t>
+      </w:r>
+      <w:proofErr w:type="spellEnd"/>
+      <w:r>
+        <w:t xml:space="preserve">, </w:t>
+      </w:r>
+      <w:proofErr w:type="spellStart"/>
+      <w:r>
+        <w:t>ProductType</w:t>
+      </w:r>
+      <w:proofErr w:type="spellEnd"/>
+      <w:r>
+        <w:t xml:space="preserve">,  </w:t>
+      </w:r>
+      <w:proofErr w:type="spellStart"/>
+      <w:r>
+        <w:t>CustomerType</w:t>
+      </w:r>
+      <w:proofErr w:type="spellEnd"/>
+    </w:p>
+    <w:p>
+      <w:pPr>
+        <w:pStyle w:val="ListParagraph"/>
+        <w:numPr>
+          <w:ilvl w:val="8"/>
+          <w:numId w:val="2"/>
+        </w:numPr>
+        <w:spacing w:after="0" w:line="240" w:lineRule="auto"/>
+      </w:pPr>
+      <w:r>
+        <w:t>This describes the return type resulting from a query to this node</w:t>
       </w:r>
     </w:p>
     <w:p>
@@ -1598,19 +2307,121 @@
         <w:spacing w:after="0" w:line="240" w:lineRule="auto"/>
       </w:pPr>
       <w:r>
+        <w:t xml:space="preserve">An </w:t>
+      </w:r>
+      <w:proofErr w:type="spellStart"/>
+      <w:r>
+        <w:rPr>
+          <w:b/>
+          <w:bCs/>
+        </w:rPr>
+        <w:t>args</w:t>
+      </w:r>
+      <w:proofErr w:type="spellEnd"/>
+      <w:r>
+        <w:t xml:space="preserve"> property assigned to a </w:t>
+      </w:r>
+      <w:proofErr w:type="spellStart"/>
+      <w:r>
+        <w:rPr>
+          <w:b/>
+          <w:bCs/>
+        </w:rPr>
+        <w:t>GraphQLArgumentConfigMap</w:t>
+      </w:r>
+      <w:proofErr w:type="spellEnd"/>
+      <w:r>
+        <w:t xml:space="preserve"> object which represents a key-value list of the arguments a specific query to this node </w:t>
+      </w:r>
+      <w:r>
+        <w:lastRenderedPageBreak/>
+        <w:t xml:space="preserve">accepts (key), along with its </w:t>
+      </w:r>
+      <w:proofErr w:type="spellStart"/>
+      <w:r>
+        <w:rPr>
+          <w:b/>
+          <w:bCs/>
+        </w:rPr>
+        <w:t>GraphQLArgumentConfig</w:t>
+      </w:r>
+      <w:proofErr w:type="spellEnd"/>
+      <w:r>
+        <w:t xml:space="preserve"> </w:t>
+      </w:r>
+      <w:r>
+        <w:t xml:space="preserve">object </w:t>
+      </w:r>
+      <w:r>
+        <w:t>value</w:t>
+      </w:r>
+    </w:p>
+    <w:p>
+      <w:pPr>
+        <w:pStyle w:val="ListParagraph"/>
+        <w:numPr>
+          <w:ilvl w:val="8"/>
+          <w:numId w:val="2"/>
+        </w:numPr>
+        <w:spacing w:after="0" w:line="240" w:lineRule="auto"/>
+      </w:pPr>
+      <w:r>
+        <w:t xml:space="preserve">Set the </w:t>
+      </w:r>
+      <w:proofErr w:type="gramStart"/>
+      <w:r>
+        <w:rPr>
+          <w:b/>
+          <w:bCs/>
+        </w:rPr>
+        <w:t>type</w:t>
+      </w:r>
+      <w:proofErr w:type="gramEnd"/>
+      <w:r>
+        <w:t xml:space="preserve"> property of this value to the </w:t>
+      </w:r>
+      <w:proofErr w:type="spellStart"/>
+      <w:r>
+        <w:t>GraphQL</w:t>
+      </w:r>
+      <w:proofErr w:type="spellEnd"/>
+      <w:r>
+        <w:t xml:space="preserve"> type which describes the object</w:t>
+      </w:r>
+    </w:p>
+    <w:p>
+      <w:pPr>
+        <w:pStyle w:val="ListParagraph"/>
+        <w:numPr>
+          <w:ilvl w:val="7"/>
+          <w:numId w:val="2"/>
+        </w:numPr>
+        <w:spacing w:after="0" w:line="240" w:lineRule="auto"/>
+      </w:pPr>
+      <w:r>
         <w:t xml:space="preserve">A </w:t>
       </w:r>
-      <w:proofErr w:type="gramStart"/>
-      <w:r>
-        <w:rPr>
-          <w:b/>
-          <w:bCs/>
-        </w:rPr>
-        <w:t>type</w:t>
-      </w:r>
-      <w:proofErr w:type="gramEnd"/>
-      <w:r>
-        <w:t xml:space="preserve"> property to declare its parent property’s type</w:t>
+      <w:r>
+        <w:rPr>
+          <w:b/>
+          <w:bCs/>
+        </w:rPr>
+        <w:t>resolve()</w:t>
+      </w:r>
+      <w:r>
+        <w:t xml:space="preserve"> function (as type </w:t>
+      </w:r>
+      <w:proofErr w:type="spellStart"/>
+      <w:r>
+        <w:rPr>
+          <w:b/>
+          <w:bCs/>
+        </w:rPr>
+        <w:t>GraphQLFieldResolver</w:t>
+      </w:r>
+      <w:proofErr w:type="spellEnd"/>
+      <w:r>
+        <w:t>) which actually executes the query against this node and returns the data being queried</w:t>
       </w:r>
     </w:p>
     <w:p>
@@ -1623,434 +2434,35 @@
         <w:spacing w:after="0" w:line="240" w:lineRule="auto"/>
       </w:pPr>
       <w:r>
-        <w:t xml:space="preserve">Assign this property with a </w:t>
-      </w:r>
-      <w:proofErr w:type="spellStart"/>
-      <w:r>
-        <w:t>GraphQL</w:t>
-      </w:r>
-      <w:proofErr w:type="spellEnd"/>
-      <w:r>
-        <w:t xml:space="preserve"> Object</w:t>
-      </w:r>
-      <w:r>
-        <w:rPr>
-          <w:b/>
-          <w:bCs/>
-        </w:rPr>
-        <w:t xml:space="preserve"> </w:t>
-      </w:r>
-      <w:r>
-        <w:t>Type</w:t>
-      </w:r>
-      <w:r>
-        <w:t xml:space="preserve"> which can be destructed from the imported </w:t>
-      </w:r>
-      <w:proofErr w:type="spellStart"/>
-      <w:r>
-        <w:t>graphql</w:t>
-      </w:r>
-      <w:proofErr w:type="spellEnd"/>
-      <w:r>
-        <w:t xml:space="preserve"> module</w:t>
-      </w:r>
-    </w:p>
-    <w:p>
-      <w:pPr>
-        <w:pStyle w:val="ListParagraph"/>
-        <w:numPr>
-          <w:ilvl w:val="1"/>
-          <w:numId w:val="2"/>
-        </w:numPr>
-        <w:spacing w:after="0" w:line="240" w:lineRule="auto"/>
-      </w:pPr>
-      <w:r>
-        <w:t xml:space="preserve">The Imported </w:t>
-      </w:r>
-      <w:proofErr w:type="spellStart"/>
-      <w:r>
-        <w:t>graphql</w:t>
-      </w:r>
-      <w:proofErr w:type="spellEnd"/>
-      <w:r>
-        <w:t xml:space="preserve"> module has several </w:t>
-      </w:r>
-      <w:proofErr w:type="spellStart"/>
-      <w:r>
-        <w:rPr>
-          <w:b/>
-          <w:bCs/>
-        </w:rPr>
-        <w:t>Graph</w:t>
-      </w:r>
-      <w:r>
-        <w:rPr>
-          <w:b/>
-          <w:bCs/>
-        </w:rPr>
-        <w:t>QL</w:t>
-      </w:r>
-      <w:proofErr w:type="spellEnd"/>
-      <w:r>
-        <w:rPr>
-          <w:b/>
-          <w:bCs/>
-        </w:rPr>
-        <w:t xml:space="preserve"> Object Types</w:t>
-      </w:r>
-      <w:r>
-        <w:t xml:space="preserve"> that can be destructed from it:</w:t>
-      </w:r>
-    </w:p>
-    <w:p>
-      <w:pPr>
-        <w:pStyle w:val="ListParagraph"/>
-        <w:numPr>
-          <w:ilvl w:val="2"/>
-          <w:numId w:val="2"/>
-        </w:numPr>
-        <w:spacing w:after="0" w:line="240" w:lineRule="auto"/>
-      </w:pPr>
-      <w:r>
-        <w:t xml:space="preserve">The </w:t>
-      </w:r>
-      <w:proofErr w:type="spellStart"/>
-      <w:r>
-        <w:rPr>
-          <w:b/>
-          <w:bCs/>
-        </w:rPr>
-        <w:t>GraphQLString</w:t>
-      </w:r>
-      <w:proofErr w:type="spellEnd"/>
-      <w:r>
-        <w:t xml:space="preserve"> type represents a string</w:t>
-      </w:r>
-    </w:p>
-    <w:p>
-      <w:pPr>
-        <w:pStyle w:val="ListParagraph"/>
-        <w:numPr>
-          <w:ilvl w:val="2"/>
-          <w:numId w:val="2"/>
-        </w:numPr>
-        <w:spacing w:after="0" w:line="240" w:lineRule="auto"/>
-      </w:pPr>
-      <w:r>
-        <w:t xml:space="preserve">The </w:t>
-      </w:r>
-      <w:proofErr w:type="spellStart"/>
-      <w:r>
-        <w:rPr>
-          <w:b/>
-          <w:bCs/>
-        </w:rPr>
-        <w:t>GraphQLInt</w:t>
-      </w:r>
-      <w:proofErr w:type="spellEnd"/>
-      <w:r>
-        <w:t xml:space="preserve"> type represents an integer</w:t>
-      </w:r>
-    </w:p>
-    <w:p>
-      <w:pPr>
-        <w:pStyle w:val="ListParagraph"/>
-        <w:numPr>
-          <w:ilvl w:val="1"/>
-          <w:numId w:val="2"/>
-        </w:numPr>
-        <w:spacing w:after="0" w:line="240" w:lineRule="auto"/>
-      </w:pPr>
-      <w:r>
-        <w:t>*</w:t>
-      </w:r>
-      <w:r>
-        <w:t xml:space="preserve">Define a </w:t>
-      </w:r>
-      <w:r>
-        <w:rPr>
-          <w:b/>
-          <w:bCs/>
-        </w:rPr>
-        <w:t>Root Query</w:t>
-      </w:r>
-      <w:r>
-        <w:t xml:space="preserve"> object as an entry point into the </w:t>
-      </w:r>
-      <w:proofErr w:type="spellStart"/>
-      <w:r>
-        <w:t>GraphQL</w:t>
-      </w:r>
-      <w:proofErr w:type="spellEnd"/>
-      <w:r>
-        <w:t xml:space="preserve"> Schema</w:t>
-      </w:r>
-      <w:r>
-        <w:t>:</w:t>
-      </w:r>
-    </w:p>
-    <w:p>
-      <w:pPr>
-        <w:pStyle w:val="ListParagraph"/>
-        <w:numPr>
-          <w:ilvl w:val="2"/>
-          <w:numId w:val="2"/>
-        </w:numPr>
-        <w:spacing w:after="0" w:line="240" w:lineRule="auto"/>
-      </w:pPr>
-      <w:r>
-        <w:lastRenderedPageBreak/>
-        <w:t xml:space="preserve">Its purpose is to allow </w:t>
-      </w:r>
-      <w:proofErr w:type="spellStart"/>
-      <w:r>
-        <w:t>GraphQL</w:t>
-      </w:r>
-      <w:proofErr w:type="spellEnd"/>
-      <w:r>
-        <w:t xml:space="preserve"> to access any node in the graph of data defined by the schema</w:t>
-      </w:r>
-    </w:p>
-    <w:p>
-      <w:pPr>
-        <w:pStyle w:val="ListParagraph"/>
-        <w:numPr>
-          <w:ilvl w:val="2"/>
-          <w:numId w:val="2"/>
-        </w:numPr>
-        <w:spacing w:after="0" w:line="240" w:lineRule="auto"/>
-      </w:pPr>
-      <w:r>
-        <w:t xml:space="preserve">Declare a const named </w:t>
-      </w:r>
-      <w:proofErr w:type="spellStart"/>
-      <w:r>
-        <w:rPr>
-          <w:b/>
-          <w:bCs/>
-        </w:rPr>
-        <w:t>RootQuery</w:t>
-      </w:r>
-      <w:proofErr w:type="spellEnd"/>
-      <w:r>
-        <w:t xml:space="preserve"> and assign it to a new instance of type </w:t>
-      </w:r>
-      <w:proofErr w:type="spellStart"/>
-      <w:r>
-        <w:rPr>
-          <w:b/>
-          <w:bCs/>
-        </w:rPr>
-        <w:t>GraphQLObjectType</w:t>
-      </w:r>
-      <w:proofErr w:type="spellEnd"/>
-    </w:p>
-    <w:p>
-      <w:pPr>
-        <w:pStyle w:val="ListParagraph"/>
-        <w:numPr>
-          <w:ilvl w:val="3"/>
-          <w:numId w:val="2"/>
-        </w:numPr>
-        <w:spacing w:after="0" w:line="240" w:lineRule="auto"/>
-      </w:pPr>
-      <w:r>
-        <w:t xml:space="preserve">In the </w:t>
-      </w:r>
-      <w:r>
-        <w:t>config</w:t>
-      </w:r>
-      <w:r>
-        <w:t xml:space="preserve"> object</w:t>
-      </w:r>
-      <w:r>
-        <w:t xml:space="preserve"> of the </w:t>
-      </w:r>
-      <w:r>
-        <w:t>constructor</w:t>
-      </w:r>
-      <w:r>
-        <w:t>:</w:t>
-      </w:r>
-    </w:p>
-    <w:p>
-      <w:pPr>
-        <w:pStyle w:val="ListParagraph"/>
-        <w:numPr>
-          <w:ilvl w:val="4"/>
-          <w:numId w:val="2"/>
-        </w:numPr>
-        <w:spacing w:after="0" w:line="240" w:lineRule="auto"/>
-      </w:pPr>
-      <w:r>
-        <w:t xml:space="preserve">Assign </w:t>
-      </w:r>
-      <w:r>
-        <w:rPr>
-          <w:b/>
-          <w:bCs/>
-        </w:rPr>
-        <w:t>‘</w:t>
-      </w:r>
-      <w:proofErr w:type="spellStart"/>
-      <w:r>
-        <w:rPr>
-          <w:b/>
-          <w:bCs/>
-        </w:rPr>
-        <w:t>RootQueryType</w:t>
-      </w:r>
-      <w:proofErr w:type="spellEnd"/>
-      <w:r>
-        <w:rPr>
-          <w:b/>
-          <w:bCs/>
-        </w:rPr>
-        <w:t>’</w:t>
-      </w:r>
-      <w:r>
-        <w:t xml:space="preserve"> to the name property</w:t>
-      </w:r>
-    </w:p>
-    <w:p>
-      <w:pPr>
-        <w:pStyle w:val="ListParagraph"/>
-        <w:numPr>
-          <w:ilvl w:val="4"/>
-          <w:numId w:val="2"/>
-        </w:numPr>
-        <w:spacing w:after="0" w:line="240" w:lineRule="auto"/>
-      </w:pPr>
-      <w:r>
-        <w:t>Assign the description property to a short message stating this is the root query</w:t>
-      </w:r>
-    </w:p>
-    <w:p>
-      <w:pPr>
-        <w:pStyle w:val="ListParagraph"/>
-        <w:numPr>
-          <w:ilvl w:val="4"/>
-          <w:numId w:val="2"/>
-        </w:numPr>
-        <w:spacing w:after="0" w:line="240" w:lineRule="auto"/>
-      </w:pPr>
-      <w:r>
-        <w:t>Assign the fields property to a</w:t>
-      </w:r>
-      <w:r>
-        <w:t xml:space="preserve"> </w:t>
-      </w:r>
-      <w:proofErr w:type="spellStart"/>
-      <w:r>
-        <w:rPr>
-          <w:b/>
-          <w:bCs/>
-        </w:rPr>
-        <w:t>GraphQLFieldConfigMap</w:t>
-      </w:r>
-      <w:proofErr w:type="spellEnd"/>
-      <w:r>
-        <w:t xml:space="preserve"> </w:t>
-      </w:r>
-      <w:r>
-        <w:t>list</w:t>
-      </w:r>
-      <w:r>
-        <w:t xml:space="preserve"> which describes the Root’s accessible nodes, their types, and the query arguments they accept:</w:t>
-      </w:r>
-    </w:p>
-    <w:p>
-      <w:pPr>
-        <w:pStyle w:val="ListParagraph"/>
-        <w:numPr>
-          <w:ilvl w:val="5"/>
-          <w:numId w:val="2"/>
-        </w:numPr>
-        <w:spacing w:after="0" w:line="240" w:lineRule="auto"/>
-      </w:pPr>
-      <w:r>
-        <w:t xml:space="preserve">Each property declared in this list should have the name of the (application-specific) node which </w:t>
-      </w:r>
-      <w:proofErr w:type="spellStart"/>
-      <w:r>
-        <w:t>GraphQL</w:t>
-      </w:r>
-      <w:proofErr w:type="spellEnd"/>
-      <w:r>
-        <w:t xml:space="preserve"> can access during a query</w:t>
-      </w:r>
-    </w:p>
-    <w:p>
-      <w:pPr>
-        <w:pStyle w:val="ListParagraph"/>
-        <w:numPr>
-          <w:ilvl w:val="6"/>
-          <w:numId w:val="2"/>
-        </w:numPr>
-        <w:spacing w:after="0" w:line="240" w:lineRule="auto"/>
-      </w:pPr>
-      <w:r>
-        <w:t xml:space="preserve">Assign each property with a </w:t>
-      </w:r>
-      <w:proofErr w:type="spellStart"/>
-      <w:r>
-        <w:rPr>
-          <w:b/>
-          <w:bCs/>
-        </w:rPr>
-        <w:t>GraphQLFieldConfi</w:t>
-      </w:r>
-      <w:r>
-        <w:rPr>
-          <w:b/>
-          <w:bCs/>
-        </w:rPr>
-        <w:t>g</w:t>
-      </w:r>
-      <w:proofErr w:type="spellEnd"/>
-      <w:r>
-        <w:t xml:space="preserve"> object containing:</w:t>
-      </w:r>
-    </w:p>
-    <w:p>
-      <w:pPr>
-        <w:pStyle w:val="ListParagraph"/>
-        <w:numPr>
-          <w:ilvl w:val="7"/>
-          <w:numId w:val="2"/>
-        </w:numPr>
-        <w:spacing w:after="0" w:line="240" w:lineRule="auto"/>
-      </w:pPr>
-      <w:r>
-        <w:t xml:space="preserve">A </w:t>
-      </w:r>
-      <w:proofErr w:type="gramStart"/>
-      <w:r>
-        <w:rPr>
-          <w:b/>
-          <w:bCs/>
-        </w:rPr>
-        <w:t>type</w:t>
-      </w:r>
-      <w:proofErr w:type="gramEnd"/>
-      <w:r>
-        <w:t xml:space="preserve"> property assigned to an instantiated </w:t>
-      </w:r>
-      <w:proofErr w:type="spellStart"/>
-      <w:r>
-        <w:t>GraphQLObjectType</w:t>
-      </w:r>
-      <w:proofErr w:type="spellEnd"/>
-      <w:r>
-        <w:t xml:space="preserve"> object, representing an accessible node </w:t>
-      </w:r>
-      <w:proofErr w:type="spellStart"/>
-      <w:r>
-        <w:t>GraphQL</w:t>
-      </w:r>
-      <w:proofErr w:type="spellEnd"/>
-      <w:r>
-        <w:t xml:space="preserve"> can query</w:t>
+        <w:t xml:space="preserve">Pass in a </w:t>
+      </w:r>
+      <w:proofErr w:type="spellStart"/>
+      <w:r>
+        <w:rPr>
+          <w:b/>
+          <w:bCs/>
+        </w:rPr>
+        <w:t>parentValue</w:t>
+      </w:r>
+      <w:proofErr w:type="spellEnd"/>
+      <w:r>
+        <w:t xml:space="preserve"> (</w:t>
+      </w:r>
+      <w:r>
+        <w:rPr>
+          <w:b/>
+          <w:bCs/>
+        </w:rPr>
+        <w:t>source</w:t>
+      </w:r>
+      <w:r>
+        <w:t xml:space="preserve">) parameter to be used in </w:t>
+      </w:r>
+      <w:r>
+        <w:t>this</w:t>
+      </w:r>
+      <w:r>
+        <w:t xml:space="preserve"> function to access properties of the object being queried</w:t>
       </w:r>
     </w:p>
     <w:p>
@@ -2062,60 +2474,8 @@
         </w:numPr>
         <w:spacing w:after="0" w:line="240" w:lineRule="auto"/>
       </w:pPr>
-      <w:proofErr w:type="gramStart"/>
-      <w:r>
-        <w:t>I.e.</w:t>
-      </w:r>
-      <w:proofErr w:type="gramEnd"/>
-      <w:r>
-        <w:t xml:space="preserve"> </w:t>
-      </w:r>
-      <w:proofErr w:type="spellStart"/>
-      <w:r>
-        <w:t>UserType</w:t>
-      </w:r>
-      <w:proofErr w:type="spellEnd"/>
-      <w:r>
-        <w:t xml:space="preserve">, </w:t>
-      </w:r>
-      <w:proofErr w:type="spellStart"/>
-      <w:r>
-        <w:t>ProductType</w:t>
-      </w:r>
-      <w:proofErr w:type="spellEnd"/>
-      <w:r>
-        <w:t xml:space="preserve">,  </w:t>
-      </w:r>
-      <w:proofErr w:type="spellStart"/>
-      <w:r>
-        <w:t>CustomerType</w:t>
-      </w:r>
-      <w:proofErr w:type="spellEnd"/>
-    </w:p>
-    <w:p>
-      <w:pPr>
-        <w:pStyle w:val="ListParagraph"/>
-        <w:numPr>
-          <w:ilvl w:val="8"/>
-          <w:numId w:val="2"/>
-        </w:numPr>
-        <w:spacing w:after="0" w:line="240" w:lineRule="auto"/>
-      </w:pPr>
-      <w:r>
-        <w:t>This describes the return type resulting from a query to this node</w:t>
-      </w:r>
-    </w:p>
-    <w:p>
-      <w:pPr>
-        <w:pStyle w:val="ListParagraph"/>
-        <w:numPr>
-          <w:ilvl w:val="7"/>
-          <w:numId w:val="2"/>
-        </w:numPr>
-        <w:spacing w:after="0" w:line="240" w:lineRule="auto"/>
-      </w:pPr>
-      <w:r>
-        <w:t xml:space="preserve">An </w:t>
+      <w:r>
+        <w:t xml:space="preserve">Pass in an </w:t>
       </w:r>
       <w:proofErr w:type="spellStart"/>
       <w:r>
@@ -2127,177 +2487,6 @@
       </w:r>
       <w:proofErr w:type="spellEnd"/>
       <w:r>
-        <w:t xml:space="preserve"> property assigned to a </w:t>
-      </w:r>
-      <w:proofErr w:type="spellStart"/>
-      <w:r>
-        <w:rPr>
-          <w:b/>
-          <w:bCs/>
-        </w:rPr>
-        <w:t>GraphQLArgumentConfig</w:t>
-      </w:r>
-      <w:r>
-        <w:rPr>
-          <w:b/>
-          <w:bCs/>
-        </w:rPr>
-        <w:t>Map</w:t>
-      </w:r>
-      <w:proofErr w:type="spellEnd"/>
-      <w:r>
-        <w:t xml:space="preserve"> object which represents a key-value list of the arguments a specific query to this node accepts (key), along with its </w:t>
-      </w:r>
-      <w:proofErr w:type="spellStart"/>
-      <w:r>
-        <w:rPr>
-          <w:b/>
-          <w:bCs/>
-        </w:rPr>
-        <w:t>GraphQLArgumentConfig</w:t>
-      </w:r>
-      <w:proofErr w:type="spellEnd"/>
-      <w:r>
-        <w:t xml:space="preserve"> </w:t>
-      </w:r>
-      <w:r>
-        <w:t xml:space="preserve">object </w:t>
-      </w:r>
-      <w:r>
-        <w:t>value</w:t>
-      </w:r>
-    </w:p>
-    <w:p>
-      <w:pPr>
-        <w:pStyle w:val="ListParagraph"/>
-        <w:numPr>
-          <w:ilvl w:val="8"/>
-          <w:numId w:val="2"/>
-        </w:numPr>
-        <w:spacing w:after="0" w:line="240" w:lineRule="auto"/>
-      </w:pPr>
-      <w:r>
-        <w:t xml:space="preserve">Set the </w:t>
-      </w:r>
-      <w:proofErr w:type="gramStart"/>
-      <w:r>
-        <w:rPr>
-          <w:b/>
-          <w:bCs/>
-        </w:rPr>
-        <w:t>type</w:t>
-      </w:r>
-      <w:proofErr w:type="gramEnd"/>
-      <w:r>
-        <w:t xml:space="preserve"> property of this value to the </w:t>
-      </w:r>
-      <w:proofErr w:type="spellStart"/>
-      <w:r>
-        <w:t>GraphQL</w:t>
-      </w:r>
-      <w:proofErr w:type="spellEnd"/>
-      <w:r>
-        <w:t xml:space="preserve"> type which describes the object</w:t>
-      </w:r>
-    </w:p>
-    <w:p>
-      <w:pPr>
-        <w:pStyle w:val="ListParagraph"/>
-        <w:numPr>
-          <w:ilvl w:val="7"/>
-          <w:numId w:val="2"/>
-        </w:numPr>
-        <w:spacing w:after="0" w:line="240" w:lineRule="auto"/>
-      </w:pPr>
-      <w:r>
-        <w:t xml:space="preserve">A </w:t>
-      </w:r>
-      <w:r>
-        <w:rPr>
-          <w:b/>
-          <w:bCs/>
-        </w:rPr>
-        <w:t>resolve()</w:t>
-      </w:r>
-      <w:r>
-        <w:t xml:space="preserve"> function (as type </w:t>
-      </w:r>
-      <w:proofErr w:type="spellStart"/>
-      <w:r>
-        <w:rPr>
-          <w:b/>
-          <w:bCs/>
-        </w:rPr>
-        <w:t>GraphQLFieldResolver</w:t>
-      </w:r>
-      <w:proofErr w:type="spellEnd"/>
-      <w:r>
-        <w:t>) which actually executes the query against this node and returns the data being queried</w:t>
-      </w:r>
-    </w:p>
-    <w:p>
-      <w:pPr>
-        <w:pStyle w:val="ListParagraph"/>
-        <w:numPr>
-          <w:ilvl w:val="8"/>
-          <w:numId w:val="2"/>
-        </w:numPr>
-        <w:spacing w:after="0" w:line="240" w:lineRule="auto"/>
-      </w:pPr>
-      <w:r>
-        <w:t xml:space="preserve">Pass in a </w:t>
-      </w:r>
-      <w:proofErr w:type="spellStart"/>
-      <w:r>
-        <w:rPr>
-          <w:b/>
-          <w:bCs/>
-        </w:rPr>
-        <w:t>parentValue</w:t>
-      </w:r>
-      <w:proofErr w:type="spellEnd"/>
-      <w:r>
-        <w:t xml:space="preserve"> (</w:t>
-      </w:r>
-      <w:r>
-        <w:rPr>
-          <w:b/>
-          <w:bCs/>
-        </w:rPr>
-        <w:t>source</w:t>
-      </w:r>
-      <w:r>
-        <w:t xml:space="preserve">) parameter to be used in </w:t>
-      </w:r>
-      <w:r>
-        <w:t>this</w:t>
-      </w:r>
-      <w:r>
-        <w:t xml:space="preserve"> function to access properties of the object being queried</w:t>
-      </w:r>
-    </w:p>
-    <w:p>
-      <w:pPr>
-        <w:pStyle w:val="ListParagraph"/>
-        <w:numPr>
-          <w:ilvl w:val="8"/>
-          <w:numId w:val="2"/>
-        </w:numPr>
-        <w:spacing w:after="0" w:line="240" w:lineRule="auto"/>
-      </w:pPr>
-      <w:r>
-        <w:t xml:space="preserve">Pass in an </w:t>
-      </w:r>
-      <w:proofErr w:type="spellStart"/>
-      <w:r>
-        <w:rPr>
-          <w:b/>
-          <w:bCs/>
-        </w:rPr>
-        <w:t>args</w:t>
-      </w:r>
-      <w:proofErr w:type="spellEnd"/>
-      <w:r>
         <w:t xml:space="preserve"> parameter</w:t>
       </w:r>
       <w:r>
@@ -2311,7 +2500,6 @@
       </w:r>
       <w:proofErr w:type="spellStart"/>
       <w:r>
-        <w:lastRenderedPageBreak/>
         <w:t>GraphQLArgumentConfig</w:t>
       </w:r>
       <w:proofErr w:type="spellEnd"/>
@@ -2768,6 +2956,7 @@
         <w:rPr>
           <w:noProof/>
         </w:rPr>
+        <w:lastRenderedPageBreak/>
         <mc:AlternateContent>
           <mc:Choice Requires="wps">
             <w:drawing>
@@ -2843,7 +3032,44 @@
                                 <w:b/>
                                 <w:bCs/>
                               </w:rPr>
-                              <w:t>]?</w:t>
+                              <w:t>]</w:t>
+                            </w:r>
+                            <w:r>
+                              <w:rPr>
+                                <w:b/>
+                                <w:bCs/>
+                              </w:rPr>
+                              <w:t>?</w:t>
+                            </w:r>
+                            <w:r>
+                              <w:rPr>
+                                <w:b/>
+                                <w:bCs/>
+                              </w:rPr>
+                              <w:t xml:space="preserve"> [</w:t>
+                            </w:r>
+                            <w:proofErr w:type="spellStart"/>
+                            <w:r>
+                              <w:rPr>
+                                <w:b/>
+                                <w:bCs/>
+                              </w:rPr>
+                              <w:t>queryName</w:t>
+                            </w:r>
+                            <w:proofErr w:type="spellEnd"/>
+                            <w:r>
+                              <w:rPr>
+                                <w:b/>
+                                <w:bCs/>
+                              </w:rPr>
+                              <w:t>]</w:t>
+                            </w:r>
+                            <w:r>
+                              <w:rPr>
+                                <w:b/>
+                                <w:bCs/>
+                              </w:rPr>
+                              <w:t>?</w:t>
                             </w:r>
                             <w:r>
                               <w:rPr>
@@ -2873,7 +3099,51 @@
                                 <w:b/>
                                 <w:bCs/>
                               </w:rPr>
-                              <w:t>[entity]</w:t>
+                              <w:t>[</w:t>
+                            </w:r>
+                            <w:r>
+                              <w:rPr>
+                                <w:b/>
+                                <w:bCs/>
+                              </w:rPr>
+                              <w:t>alias</w:t>
+                            </w:r>
+                            <w:proofErr w:type="gramStart"/>
+                            <w:r>
+                              <w:rPr>
+                                <w:b/>
+                                <w:bCs/>
+                              </w:rPr>
+                              <w:t>]</w:t>
+                            </w:r>
+                            <w:r>
+                              <w:rPr>
+                                <w:b/>
+                                <w:bCs/>
+                              </w:rPr>
+                              <w:t>?:</w:t>
+                            </w:r>
+                            <w:proofErr w:type="gramEnd"/>
+                            <w:r>
+                              <w:rPr>
+                                <w:b/>
+                                <w:bCs/>
+                              </w:rPr>
+                              <w:t xml:space="preserve"> [</w:t>
+                            </w:r>
+                            <w:r>
+                              <w:rPr>
+                                <w:b/>
+                                <w:bCs/>
+                              </w:rPr>
+                              <w:t>entity</w:t>
+                            </w:r>
+                            <w:r>
+                              <w:rPr>
+                                <w:b/>
+                                <w:bCs/>
+                              </w:rPr>
+                              <w:t>]</w:t>
                             </w:r>
                             <w:r>
                               <w:rPr>
@@ -3098,7 +3368,44 @@
                           <w:b/>
                           <w:bCs/>
                         </w:rPr>
-                        <w:t>]?</w:t>
+                        <w:t>]</w:t>
+                      </w:r>
+                      <w:r>
+                        <w:rPr>
+                          <w:b/>
+                          <w:bCs/>
+                        </w:rPr>
+                        <w:t>?</w:t>
+                      </w:r>
+                      <w:r>
+                        <w:rPr>
+                          <w:b/>
+                          <w:bCs/>
+                        </w:rPr>
+                        <w:t xml:space="preserve"> [</w:t>
+                      </w:r>
+                      <w:proofErr w:type="spellStart"/>
+                      <w:r>
+                        <w:rPr>
+                          <w:b/>
+                          <w:bCs/>
+                        </w:rPr>
+                        <w:t>queryName</w:t>
+                      </w:r>
+                      <w:proofErr w:type="spellEnd"/>
+                      <w:r>
+                        <w:rPr>
+                          <w:b/>
+                          <w:bCs/>
+                        </w:rPr>
+                        <w:t>]</w:t>
+                      </w:r>
+                      <w:r>
+                        <w:rPr>
+                          <w:b/>
+                          <w:bCs/>
+                        </w:rPr>
+                        <w:t>?</w:t>
                       </w:r>
                       <w:r>
                         <w:rPr>
@@ -3128,7 +3435,51 @@
                           <w:b/>
                           <w:bCs/>
                         </w:rPr>
-                        <w:t>[entity]</w:t>
+                        <w:t>[</w:t>
+                      </w:r>
+                      <w:r>
+                        <w:rPr>
+                          <w:b/>
+                          <w:bCs/>
+                        </w:rPr>
+                        <w:t>alias</w:t>
+                      </w:r>
+                      <w:proofErr w:type="gramStart"/>
+                      <w:r>
+                        <w:rPr>
+                          <w:b/>
+                          <w:bCs/>
+                        </w:rPr>
+                        <w:t>]</w:t>
+                      </w:r>
+                      <w:r>
+                        <w:rPr>
+                          <w:b/>
+                          <w:bCs/>
+                        </w:rPr>
+                        <w:t>?:</w:t>
+                      </w:r>
+                      <w:proofErr w:type="gramEnd"/>
+                      <w:r>
+                        <w:rPr>
+                          <w:b/>
+                          <w:bCs/>
+                        </w:rPr>
+                        <w:t xml:space="preserve"> [</w:t>
+                      </w:r>
+                      <w:r>
+                        <w:rPr>
+                          <w:b/>
+                          <w:bCs/>
+                        </w:rPr>
+                        <w:t>entity</w:t>
+                      </w:r>
+                      <w:r>
+                        <w:rPr>
+                          <w:b/>
+                          <w:bCs/>
+                        </w:rPr>
+                        <w:t>]</w:t>
                       </w:r>
                       <w:r>
                         <w:rPr>
@@ -3346,6 +3697,13 @@
         <w:t>]</w:t>
       </w:r>
       <w:r>
+        <w:rPr>
+          <w:b/>
+          <w:bCs/>
+        </w:rPr>
+        <w:t>?</w:t>
+      </w:r>
+      <w:r>
         <w:t xml:space="preserve"> is the type of query being executed</w:t>
       </w:r>
     </w:p>
@@ -3386,6 +3744,114 @@
           <w:b/>
           <w:bCs/>
         </w:rPr>
+        <w:t>[</w:t>
+      </w:r>
+      <w:proofErr w:type="spellStart"/>
+      <w:r>
+        <w:rPr>
+          <w:b/>
+          <w:bCs/>
+        </w:rPr>
+        <w:t>queryName</w:t>
+      </w:r>
+      <w:proofErr w:type="spellEnd"/>
+      <w:r>
+        <w:rPr>
+          <w:b/>
+          <w:bCs/>
+        </w:rPr>
+        <w:t>]</w:t>
+      </w:r>
+      <w:r>
+        <w:rPr>
+          <w:b/>
+          <w:bCs/>
+        </w:rPr>
+        <w:t>?</w:t>
+      </w:r>
+      <w:r>
+        <w:t xml:space="preserve"> is the name of the query itself</w:t>
+      </w:r>
+    </w:p>
+    <w:p>
+      <w:pPr>
+        <w:pStyle w:val="ListParagraph"/>
+        <w:numPr>
+          <w:ilvl w:val="3"/>
+          <w:numId w:val="2"/>
+        </w:numPr>
+        <w:spacing w:after="0" w:line="240" w:lineRule="auto"/>
+      </w:pPr>
+      <w:r>
+        <w:t>Optional, not necessary to perform a query</w:t>
+      </w:r>
+    </w:p>
+    <w:p>
+      <w:pPr>
+        <w:pStyle w:val="ListParagraph"/>
+        <w:numPr>
+          <w:ilvl w:val="3"/>
+          <w:numId w:val="2"/>
+        </w:numPr>
+        <w:spacing w:after="0" w:line="240" w:lineRule="auto"/>
+      </w:pPr>
+      <w:r>
+        <w:t>Naming a query is helpful when building client-side queries</w:t>
+      </w:r>
+    </w:p>
+    <w:p>
+      <w:pPr>
+        <w:pStyle w:val="ListParagraph"/>
+        <w:numPr>
+          <w:ilvl w:val="2"/>
+          <w:numId w:val="2"/>
+        </w:numPr>
+        <w:spacing w:after="0" w:line="240" w:lineRule="auto"/>
+      </w:pPr>
+      <w:r>
+        <w:t xml:space="preserve">Where </w:t>
+      </w:r>
+      <w:r>
+        <w:rPr>
+          <w:b/>
+          <w:bCs/>
+        </w:rPr>
+        <w:t>[alias]?</w:t>
+      </w:r>
+      <w:r>
+        <w:t xml:space="preserve"> is the alias name assigned to the [entity] being queried</w:t>
+      </w:r>
+    </w:p>
+    <w:p>
+      <w:pPr>
+        <w:pStyle w:val="ListParagraph"/>
+        <w:numPr>
+          <w:ilvl w:val="3"/>
+          <w:numId w:val="2"/>
+        </w:numPr>
+        <w:spacing w:after="0" w:line="240" w:lineRule="auto"/>
+      </w:pPr>
+      <w:r>
+        <w:t>Optional, defaults to [entity] name</w:t>
+      </w:r>
+    </w:p>
+    <w:p>
+      <w:pPr>
+        <w:pStyle w:val="ListParagraph"/>
+        <w:numPr>
+          <w:ilvl w:val="2"/>
+          <w:numId w:val="2"/>
+        </w:numPr>
+        <w:spacing w:after="0" w:line="240" w:lineRule="auto"/>
+      </w:pPr>
+      <w:r>
+        <w:t xml:space="preserve">Where </w:t>
+      </w:r>
+      <w:r>
+        <w:rPr>
+          <w:b/>
+          <w:bCs/>
+        </w:rPr>
         <w:t>[entity]</w:t>
       </w:r>
       <w:r>
@@ -3421,6 +3887,9 @@
       <w:r>
         <w:t xml:space="preserve"> property</w:t>
       </w:r>
+      <w:r>
+        <w:t>:</w:t>
+      </w:r>
     </w:p>
     <w:p>
       <w:pPr>
@@ -3547,290 +4016,303 @@
           <w:b/>
           <w:bCs/>
         </w:rPr>
+        <w:t>"Syntax Error: Expected Name, found \")\"."</w:t>
+      </w:r>
+    </w:p>
+    <w:p>
+      <w:pPr>
+        <w:pStyle w:val="ListParagraph"/>
+        <w:numPr>
+          <w:ilvl w:val="3"/>
+          <w:numId w:val="2"/>
+        </w:numPr>
+        <w:spacing w:after="0" w:line="240" w:lineRule="auto"/>
+      </w:pPr>
+      <w:r>
+        <w:t xml:space="preserve">Where </w:t>
+      </w:r>
+      <w:r>
+        <w:rPr>
+          <w:b/>
+          <w:bCs/>
+        </w:rPr>
+        <w:t>[</w:t>
+      </w:r>
+      <w:proofErr w:type="spellStart"/>
+      <w:r>
+        <w:rPr>
+          <w:b/>
+          <w:bCs/>
+        </w:rPr>
+        <w:t>valueX</w:t>
+      </w:r>
+      <w:proofErr w:type="spellEnd"/>
+      <w:r>
+        <w:rPr>
+          <w:b/>
+          <w:bCs/>
+        </w:rPr>
+        <w:t>]</w:t>
+      </w:r>
+      <w:r>
+        <w:t xml:space="preserve"> is the value of each query parameter</w:t>
+      </w:r>
+    </w:p>
+    <w:p>
+      <w:pPr>
+        <w:pStyle w:val="ListParagraph"/>
+        <w:numPr>
+          <w:ilvl w:val="3"/>
+          <w:numId w:val="2"/>
+        </w:numPr>
+        <w:spacing w:after="0" w:line="240" w:lineRule="auto"/>
+      </w:pPr>
+      <w:r>
+        <w:rPr>
+          <w:b/>
+          <w:bCs/>
+        </w:rPr>
+        <w:t>*</w:t>
+      </w:r>
+      <w:r>
+        <w:t xml:space="preserve">The type of [entity] is inferred (based on the value assigned to its </w:t>
+      </w:r>
+      <w:proofErr w:type="gramStart"/>
+      <w:r>
+        <w:rPr>
+          <w:b/>
+          <w:bCs/>
+        </w:rPr>
+        <w:t>type</w:t>
+      </w:r>
+      <w:proofErr w:type="gramEnd"/>
+      <w:r>
+        <w:t xml:space="preserve"> field in the Root Query)</w:t>
+      </w:r>
+    </w:p>
+    <w:p>
+      <w:pPr>
+        <w:pStyle w:val="ListParagraph"/>
+        <w:numPr>
+          <w:ilvl w:val="4"/>
+          <w:numId w:val="2"/>
+        </w:numPr>
+        <w:spacing w:after="0" w:line="240" w:lineRule="auto"/>
+      </w:pPr>
+      <w:r>
+        <w:rPr>
+          <w:b/>
+          <w:bCs/>
+        </w:rPr>
+        <w:t>*</w:t>
+      </w:r>
+      <w:r>
+        <w:t xml:space="preserve">Type coercion is handled behind the scenes </w:t>
+      </w:r>
+      <w:proofErr w:type="spellStart"/>
+      <w:r>
+        <w:t>GraphQL</w:t>
+      </w:r>
+      <w:proofErr w:type="spellEnd"/>
+      <w:r>
+        <w:t xml:space="preserve"> and does not need to be programed</w:t>
+      </w:r>
+    </w:p>
+    <w:p>
+      <w:pPr>
+        <w:pStyle w:val="ListParagraph"/>
+        <w:numPr>
+          <w:ilvl w:val="2"/>
+          <w:numId w:val="2"/>
+        </w:numPr>
+        <w:spacing w:after="0" w:line="240" w:lineRule="auto"/>
+      </w:pPr>
+      <w:r>
+        <w:t xml:space="preserve">Where </w:t>
+      </w:r>
+      <w:r>
+        <w:rPr>
+          <w:b/>
+          <w:bCs/>
+        </w:rPr>
+        <w:t>[</w:t>
+      </w:r>
+      <w:proofErr w:type="spellStart"/>
+      <w:r>
+        <w:rPr>
+          <w:b/>
+          <w:bCs/>
+        </w:rPr>
+        <w:t>fieldX</w:t>
+      </w:r>
+      <w:proofErr w:type="spellEnd"/>
+      <w:r>
+        <w:rPr>
+          <w:b/>
+          <w:bCs/>
+        </w:rPr>
+        <w:t>]</w:t>
+      </w:r>
+      <w:r>
+        <w:t xml:space="preserve"> is a key string of the </w:t>
+      </w:r>
+      <w:proofErr w:type="spellStart"/>
+      <w:r>
+        <w:t>GraphQLFieldConfigMap</w:t>
+      </w:r>
+      <w:proofErr w:type="spellEnd"/>
+      <w:r>
+        <w:t xml:space="preserve"> assigned to the </w:t>
+      </w:r>
+      <w:r>
+        <w:rPr>
+          <w:b/>
+          <w:bCs/>
+        </w:rPr>
+        <w:t>fields</w:t>
+      </w:r>
+      <w:r>
+        <w:t xml:space="preserve"> property </w:t>
+      </w:r>
+      <w:r>
+        <w:t xml:space="preserve">of a </w:t>
+      </w:r>
+      <w:proofErr w:type="spellStart"/>
+      <w:r>
+        <w:t>GraphQLObjectType</w:t>
+      </w:r>
+      <w:proofErr w:type="spellEnd"/>
+      <w:r>
+        <w:t xml:space="preserve"> instance referenced by </w:t>
+      </w:r>
+      <w:r>
+        <w:rPr>
+          <w:b/>
+          <w:bCs/>
+        </w:rPr>
+        <w:t>type</w:t>
+      </w:r>
+      <w:r>
+        <w:t xml:space="preserve"> (assigned to </w:t>
+      </w:r>
+      <w:r>
+        <w:rPr>
+          <w:b/>
+          <w:bCs/>
+        </w:rPr>
+        <w:t>type</w:t>
+      </w:r>
+      <w:r>
+        <w:t xml:space="preserve"> property of [entity]’s </w:t>
+      </w:r>
+      <w:proofErr w:type="spellStart"/>
+      <w:r>
+        <w:t>GraphQLFieldConfig</w:t>
+      </w:r>
+      <w:proofErr w:type="spellEnd"/>
+      <w:r>
+        <w:t xml:space="preserve"> object) in the Root query</w:t>
+      </w:r>
+    </w:p>
+    <w:p>
+      <w:pPr>
+        <w:pStyle w:val="ListParagraph"/>
+        <w:numPr>
+          <w:ilvl w:val="3"/>
+          <w:numId w:val="2"/>
+        </w:numPr>
+        <w:spacing w:after="0" w:line="240" w:lineRule="auto"/>
+      </w:pPr>
+      <w:r>
+        <w:rPr>
+          <w:b/>
+          <w:bCs/>
+        </w:rPr>
+        <w:t>*</w:t>
+      </w:r>
+      <w:r>
+        <w:t>Each [</w:t>
+      </w:r>
+      <w:proofErr w:type="spellStart"/>
+      <w:r>
+        <w:t>fieldX</w:t>
+      </w:r>
+      <w:proofErr w:type="spellEnd"/>
+      <w:r>
+        <w:t>] name is optional to the query</w:t>
+      </w:r>
+    </w:p>
+    <w:p>
+      <w:pPr>
+        <w:pStyle w:val="ListParagraph"/>
+        <w:numPr>
+          <w:ilvl w:val="4"/>
+          <w:numId w:val="2"/>
+        </w:numPr>
+        <w:spacing w:after="0" w:line="240" w:lineRule="auto"/>
+      </w:pPr>
+      <w:r>
+        <w:t>If [</w:t>
+      </w:r>
+      <w:proofErr w:type="spellStart"/>
+      <w:r>
+        <w:t>fieldX</w:t>
+      </w:r>
+      <w:proofErr w:type="spellEnd"/>
+      <w:r>
+        <w:t>] is not present in the query than it will NOT be returned in the result data</w:t>
+      </w:r>
+    </w:p>
+    <w:p>
+      <w:pPr>
+        <w:pStyle w:val="ListParagraph"/>
+        <w:numPr>
+          <w:ilvl w:val="4"/>
+          <w:numId w:val="2"/>
+        </w:numPr>
+        <w:spacing w:after="0" w:line="240" w:lineRule="auto"/>
+      </w:pPr>
+      <w:r>
+        <w:t>This behavior helps to limit the amount of data sent back (stored) to the client device (</w:t>
+      </w:r>
+      <w:r>
+        <w:t>i.e.,</w:t>
+      </w:r>
+      <w:r>
+        <w:t xml:space="preserve"> a cell phone with low-bandwidth signal and limited memory)</w:t>
+      </w:r>
+    </w:p>
+    <w:p>
+      <w:pPr>
+        <w:pStyle w:val="ListParagraph"/>
+        <w:numPr>
+          <w:ilvl w:val="1"/>
+          <w:numId w:val="2"/>
+        </w:numPr>
+        <w:spacing w:after="0" w:line="240" w:lineRule="auto"/>
+      </w:pPr>
+      <w:r>
+        <w:t>Queries are made against the Root Query type</w:t>
+      </w:r>
+    </w:p>
+    <w:p>
+      <w:pPr>
+        <w:pStyle w:val="ListParagraph"/>
+        <w:numPr>
+          <w:ilvl w:val="0"/>
+          <w:numId w:val="2"/>
+        </w:numPr>
+        <w:spacing w:after="0" w:line="240" w:lineRule="auto"/>
+      </w:pPr>
+      <w:r>
+        <w:rPr>
+          <w:noProof/>
+        </w:rPr>
         <w:lastRenderedPageBreak/>
-        <w:t>"Syntax Error: Expected Name, found \")\"."</w:t>
-      </w:r>
-    </w:p>
-    <w:p>
-      <w:pPr>
-        <w:pStyle w:val="ListParagraph"/>
-        <w:numPr>
-          <w:ilvl w:val="3"/>
-          <w:numId w:val="2"/>
-        </w:numPr>
-        <w:spacing w:after="0" w:line="240" w:lineRule="auto"/>
-      </w:pPr>
-      <w:r>
-        <w:t xml:space="preserve">Where </w:t>
-      </w:r>
-      <w:r>
-        <w:rPr>
-          <w:b/>
-          <w:bCs/>
-        </w:rPr>
-        <w:t>[</w:t>
-      </w:r>
-      <w:proofErr w:type="spellStart"/>
-      <w:r>
-        <w:rPr>
-          <w:b/>
-          <w:bCs/>
-        </w:rPr>
-        <w:t>valueX</w:t>
-      </w:r>
-      <w:proofErr w:type="spellEnd"/>
-      <w:r>
-        <w:rPr>
-          <w:b/>
-          <w:bCs/>
-        </w:rPr>
-        <w:t>]</w:t>
-      </w:r>
-      <w:r>
-        <w:t xml:space="preserve"> is the value of each query parameter</w:t>
-      </w:r>
-    </w:p>
-    <w:p>
-      <w:pPr>
-        <w:pStyle w:val="ListParagraph"/>
-        <w:numPr>
-          <w:ilvl w:val="3"/>
-          <w:numId w:val="2"/>
-        </w:numPr>
-        <w:spacing w:after="0" w:line="240" w:lineRule="auto"/>
-      </w:pPr>
-      <w:r>
-        <w:rPr>
-          <w:b/>
-          <w:bCs/>
-        </w:rPr>
-        <w:t>*</w:t>
-      </w:r>
-      <w:r>
-        <w:t xml:space="preserve">The type of [entity] is inferred (based on the value assigned to its </w:t>
-      </w:r>
-      <w:proofErr w:type="gramStart"/>
-      <w:r>
-        <w:rPr>
-          <w:b/>
-          <w:bCs/>
-        </w:rPr>
-        <w:t>type</w:t>
-      </w:r>
-      <w:proofErr w:type="gramEnd"/>
-      <w:r>
-        <w:t xml:space="preserve"> field in the Root Query)</w:t>
-      </w:r>
-    </w:p>
-    <w:p>
-      <w:pPr>
-        <w:pStyle w:val="ListParagraph"/>
-        <w:numPr>
-          <w:ilvl w:val="4"/>
-          <w:numId w:val="2"/>
-        </w:numPr>
-        <w:spacing w:after="0" w:line="240" w:lineRule="auto"/>
-      </w:pPr>
-      <w:r>
-        <w:rPr>
-          <w:b/>
-          <w:bCs/>
-        </w:rPr>
-        <w:t>*</w:t>
-      </w:r>
-      <w:r>
-        <w:t xml:space="preserve">Type coercion is handled behind the scenes </w:t>
-      </w:r>
-      <w:proofErr w:type="spellStart"/>
-      <w:r>
-        <w:t>GraphQL</w:t>
-      </w:r>
-      <w:proofErr w:type="spellEnd"/>
-      <w:r>
-        <w:t xml:space="preserve"> and does not need to be programed</w:t>
-      </w:r>
-    </w:p>
-    <w:p>
-      <w:pPr>
-        <w:pStyle w:val="ListParagraph"/>
-        <w:numPr>
-          <w:ilvl w:val="2"/>
-          <w:numId w:val="2"/>
-        </w:numPr>
-        <w:spacing w:after="0" w:line="240" w:lineRule="auto"/>
-      </w:pPr>
-      <w:r>
-        <w:t xml:space="preserve">Where </w:t>
-      </w:r>
-      <w:r>
-        <w:rPr>
-          <w:b/>
-          <w:bCs/>
-        </w:rPr>
-        <w:t>[</w:t>
-      </w:r>
-      <w:proofErr w:type="spellStart"/>
-      <w:r>
-        <w:rPr>
-          <w:b/>
-          <w:bCs/>
-        </w:rPr>
-        <w:t>fieldX</w:t>
-      </w:r>
-      <w:proofErr w:type="spellEnd"/>
-      <w:r>
-        <w:rPr>
-          <w:b/>
-          <w:bCs/>
-        </w:rPr>
-        <w:t>]</w:t>
-      </w:r>
-      <w:r>
-        <w:t xml:space="preserve"> is a key string of the </w:t>
-      </w:r>
-      <w:proofErr w:type="spellStart"/>
-      <w:r>
-        <w:t>GraphQLFieldConfigMap</w:t>
-      </w:r>
-      <w:proofErr w:type="spellEnd"/>
-      <w:r>
-        <w:t xml:space="preserve"> assigned to the </w:t>
-      </w:r>
-      <w:r>
-        <w:rPr>
-          <w:b/>
-          <w:bCs/>
-        </w:rPr>
-        <w:t>fields</w:t>
-      </w:r>
-      <w:r>
-        <w:t xml:space="preserve"> property </w:t>
-      </w:r>
-      <w:r>
-        <w:t xml:space="preserve">of a </w:t>
-      </w:r>
-      <w:proofErr w:type="spellStart"/>
-      <w:r>
-        <w:t>GraphQLObjectType</w:t>
-      </w:r>
-      <w:proofErr w:type="spellEnd"/>
-      <w:r>
-        <w:t xml:space="preserve"> instance referenced by </w:t>
-      </w:r>
-      <w:r>
-        <w:rPr>
-          <w:b/>
-          <w:bCs/>
-        </w:rPr>
-        <w:t>type</w:t>
-      </w:r>
-      <w:r>
-        <w:t xml:space="preserve"> (assigned to </w:t>
-      </w:r>
-      <w:r>
-        <w:rPr>
-          <w:b/>
-          <w:bCs/>
-        </w:rPr>
-        <w:t>type</w:t>
-      </w:r>
-      <w:r>
-        <w:t xml:space="preserve"> property of [entity]’s </w:t>
-      </w:r>
-      <w:proofErr w:type="spellStart"/>
-      <w:r>
-        <w:t>GraphQLFieldConfig</w:t>
-      </w:r>
-      <w:proofErr w:type="spellEnd"/>
-      <w:r>
-        <w:t xml:space="preserve"> object) in the Root query</w:t>
-      </w:r>
-    </w:p>
-    <w:p>
-      <w:pPr>
-        <w:pStyle w:val="ListParagraph"/>
-        <w:numPr>
-          <w:ilvl w:val="3"/>
-          <w:numId w:val="2"/>
-        </w:numPr>
-        <w:spacing w:after="0" w:line="240" w:lineRule="auto"/>
-      </w:pPr>
-      <w:r>
-        <w:rPr>
-          <w:b/>
-          <w:bCs/>
-        </w:rPr>
-        <w:t>*</w:t>
-      </w:r>
-      <w:r>
-        <w:t>Each [</w:t>
-      </w:r>
-      <w:proofErr w:type="spellStart"/>
-      <w:r>
-        <w:t>fieldX</w:t>
-      </w:r>
-      <w:proofErr w:type="spellEnd"/>
-      <w:r>
-        <w:t>] name is optional to the query</w:t>
-      </w:r>
-    </w:p>
-    <w:p>
-      <w:pPr>
-        <w:pStyle w:val="ListParagraph"/>
-        <w:numPr>
-          <w:ilvl w:val="4"/>
-          <w:numId w:val="2"/>
-        </w:numPr>
-        <w:spacing w:after="0" w:line="240" w:lineRule="auto"/>
-      </w:pPr>
-      <w:r>
-        <w:t>If [</w:t>
-      </w:r>
-      <w:proofErr w:type="spellStart"/>
-      <w:r>
-        <w:t>fieldX</w:t>
-      </w:r>
-      <w:proofErr w:type="spellEnd"/>
-      <w:r>
-        <w:t>] is not present in the query than it will NOT be returned in the result data</w:t>
-      </w:r>
-    </w:p>
-    <w:p>
-      <w:pPr>
-        <w:pStyle w:val="ListParagraph"/>
-        <w:numPr>
-          <w:ilvl w:val="4"/>
-          <w:numId w:val="2"/>
-        </w:numPr>
-        <w:spacing w:after="0" w:line="240" w:lineRule="auto"/>
-      </w:pPr>
-      <w:r>
-        <w:t>This behavior helps to limit the amount of data sent back (stored) to the client device (</w:t>
-      </w:r>
-      <w:r>
-        <w:t>i.e.,</w:t>
-      </w:r>
-      <w:r>
-        <w:t xml:space="preserve"> a cell phone with low-bandwidth signal and limited memory)</w:t>
-      </w:r>
-    </w:p>
-    <w:p>
-      <w:pPr>
-        <w:pStyle w:val="ListParagraph"/>
-        <w:numPr>
-          <w:ilvl w:val="0"/>
-          <w:numId w:val="2"/>
-        </w:numPr>
-        <w:spacing w:after="0" w:line="240" w:lineRule="auto"/>
-      </w:pPr>
-      <w:r>
-        <w:rPr>
-          <w:noProof/>
-        </w:rPr>
         <mc:AlternateContent>
           <mc:Choice Requires="wps">
             <w:drawing>
-              <wp:anchor distT="45720" distB="45720" distL="114300" distR="114300" simplePos="0" relativeHeight="251661312" behindDoc="0" locked="0" layoutInCell="1" allowOverlap="1" wp14:anchorId="57B8AFB6" wp14:editId="2E088062">
+              <wp:anchor distT="45720" distB="45720" distL="114300" distR="114300" simplePos="0" relativeHeight="251661312" behindDoc="0" locked="0" layoutInCell="1" allowOverlap="1" wp14:anchorId="57B8AFB6" wp14:editId="7006294C">
                 <wp:simplePos x="0" y="0"/>
                 <wp:positionH relativeFrom="column">
                   <wp:posOffset>461010</wp:posOffset>
@@ -4614,6 +5096,1248 @@
         <w:t>npm library to stand up a dummy no-SQL JSON data server</w:t>
       </w:r>
     </w:p>
+    <w:p>
+      <w:pPr>
+        <w:spacing w:after="0" w:line="240" w:lineRule="auto"/>
+        <w:rPr>
+          <w:b/>
+          <w:bCs/>
+        </w:rPr>
+      </w:pPr>
+    </w:p>
+    <w:p>
+      <w:pPr>
+        <w:spacing w:after="0" w:line="240" w:lineRule="auto"/>
+      </w:pPr>
+      <w:r>
+        <w:rPr>
+          <w:b/>
+          <w:bCs/>
+        </w:rPr>
+        <w:t>Section 4: Fetching Data with Queries</w:t>
+      </w:r>
+    </w:p>
+    <w:p>
+      <w:pPr>
+        <w:pStyle w:val="ListParagraph"/>
+        <w:numPr>
+          <w:ilvl w:val="0"/>
+          <w:numId w:val="3"/>
+        </w:numPr>
+        <w:spacing w:after="0" w:line="240" w:lineRule="auto"/>
+      </w:pPr>
+      <w:r>
+        <w:t xml:space="preserve">Once a </w:t>
+      </w:r>
+      <w:proofErr w:type="spellStart"/>
+      <w:r>
+        <w:t>GraphQLObjectType</w:t>
+      </w:r>
+      <w:proofErr w:type="spellEnd"/>
+      <w:r>
+        <w:t xml:space="preserve"> is defined in </w:t>
+      </w:r>
+      <w:proofErr w:type="spellStart"/>
+      <w:r>
+        <w:t>GraphQL</w:t>
+      </w:r>
+      <w:proofErr w:type="spellEnd"/>
+      <w:r>
+        <w:t>, any declared fields on this object can be returned from a query to this node</w:t>
+      </w:r>
+    </w:p>
+    <w:p>
+      <w:pPr>
+        <w:pStyle w:val="ListParagraph"/>
+        <w:numPr>
+          <w:ilvl w:val="0"/>
+          <w:numId w:val="3"/>
+        </w:numPr>
+        <w:spacing w:after="0" w:line="240" w:lineRule="auto"/>
+      </w:pPr>
+      <w:r>
+        <w:t xml:space="preserve">To allow for a </w:t>
+      </w:r>
+      <w:r>
+        <w:rPr>
+          <w:b/>
+          <w:bCs/>
+        </w:rPr>
+        <w:t>Nested Query</w:t>
+      </w:r>
+      <w:r>
+        <w:t xml:space="preserve"> in </w:t>
+      </w:r>
+      <w:proofErr w:type="spellStart"/>
+      <w:r>
+        <w:t>GraphQL</w:t>
+      </w:r>
+      <w:proofErr w:type="spellEnd"/>
+      <w:r>
+        <w:t>:</w:t>
+      </w:r>
+    </w:p>
+    <w:p>
+      <w:pPr>
+        <w:pStyle w:val="ListParagraph"/>
+        <w:numPr>
+          <w:ilvl w:val="1"/>
+          <w:numId w:val="3"/>
+        </w:numPr>
+        <w:spacing w:after="0" w:line="240" w:lineRule="auto"/>
+      </w:pPr>
+      <w:r>
+        <w:rPr>
+          <w:b/>
+          <w:bCs/>
+        </w:rPr>
+        <w:t>*</w:t>
+      </w:r>
+      <w:r>
+        <w:t xml:space="preserve">Place the </w:t>
+      </w:r>
+      <w:proofErr w:type="gramStart"/>
+      <w:r>
+        <w:t>type</w:t>
+      </w:r>
+      <w:proofErr w:type="gramEnd"/>
+      <w:r>
+        <w:t xml:space="preserve"> definition of the nested object ABOVE the instance of the </w:t>
+      </w:r>
+      <w:proofErr w:type="spellStart"/>
+      <w:r>
+        <w:t>GraphQLObjectType</w:t>
+      </w:r>
+      <w:proofErr w:type="spellEnd"/>
+      <w:r>
+        <w:t xml:space="preserve"> that it will be nested in</w:t>
+      </w:r>
+    </w:p>
+    <w:p>
+      <w:pPr>
+        <w:pStyle w:val="ListParagraph"/>
+        <w:numPr>
+          <w:ilvl w:val="1"/>
+          <w:numId w:val="3"/>
+        </w:numPr>
+        <w:spacing w:after="0" w:line="240" w:lineRule="auto"/>
+      </w:pPr>
+      <w:r>
+        <w:t xml:space="preserve">The association between one </w:t>
+      </w:r>
+      <w:proofErr w:type="spellStart"/>
+      <w:r>
+        <w:t>GraphQLObjectType</w:t>
+      </w:r>
+      <w:proofErr w:type="spellEnd"/>
+      <w:r>
+        <w:t xml:space="preserve"> definition and another is placed on the </w:t>
+      </w:r>
+      <w:proofErr w:type="gramStart"/>
+      <w:r>
+        <w:t>type</w:t>
+      </w:r>
+      <w:proofErr w:type="gramEnd"/>
+      <w:r>
+        <w:t xml:space="preserve"> definition that contains the embedded type</w:t>
+      </w:r>
+    </w:p>
+    <w:p>
+      <w:pPr>
+        <w:pStyle w:val="ListParagraph"/>
+        <w:numPr>
+          <w:ilvl w:val="2"/>
+          <w:numId w:val="3"/>
+        </w:numPr>
+        <w:spacing w:after="0" w:line="240" w:lineRule="auto"/>
+      </w:pPr>
+      <w:r>
+        <w:t xml:space="preserve">The associating field is declared like any other </w:t>
+      </w:r>
+      <w:proofErr w:type="spellStart"/>
+      <w:r>
+        <w:t>GraphQLObjectType</w:t>
+      </w:r>
+      <w:proofErr w:type="spellEnd"/>
+      <w:r>
+        <w:t xml:space="preserve"> field</w:t>
+      </w:r>
+    </w:p>
+    <w:p>
+      <w:pPr>
+        <w:pStyle w:val="ListParagraph"/>
+        <w:numPr>
+          <w:ilvl w:val="2"/>
+          <w:numId w:val="3"/>
+        </w:numPr>
+        <w:spacing w:after="0" w:line="240" w:lineRule="auto"/>
+      </w:pPr>
+      <w:r>
+        <w:t xml:space="preserve">Place a field named </w:t>
+      </w:r>
+      <w:r>
+        <w:rPr>
+          <w:b/>
+          <w:bCs/>
+        </w:rPr>
+        <w:t>[entity]</w:t>
+      </w:r>
+      <w:r>
+        <w:t>, where [entity] is the name of the field binding the association, in the fields property(</w:t>
+      </w:r>
+      <w:proofErr w:type="spellStart"/>
+      <w:r>
+        <w:t>ies</w:t>
+      </w:r>
+      <w:proofErr w:type="spellEnd"/>
+      <w:r>
+        <w:t xml:space="preserve">) of the parent </w:t>
+      </w:r>
+      <w:proofErr w:type="spellStart"/>
+      <w:r>
+        <w:t>GraphQLObjectType</w:t>
+      </w:r>
+      <w:proofErr w:type="spellEnd"/>
+      <w:r>
+        <w:t xml:space="preserve"> fields definition</w:t>
+      </w:r>
+    </w:p>
+    <w:p>
+      <w:pPr>
+        <w:pStyle w:val="ListParagraph"/>
+        <w:numPr>
+          <w:ilvl w:val="3"/>
+          <w:numId w:val="3"/>
+        </w:numPr>
+        <w:spacing w:after="0" w:line="240" w:lineRule="auto"/>
+      </w:pPr>
+      <w:r>
+        <w:t xml:space="preserve">Assign the </w:t>
+      </w:r>
+      <w:r>
+        <w:rPr>
+          <w:b/>
+          <w:bCs/>
+        </w:rPr>
+        <w:t>type</w:t>
+      </w:r>
+      <w:r>
+        <w:t xml:space="preserve"> of this field to the associated [entity]Type defined above it</w:t>
+      </w:r>
+    </w:p>
+    <w:p>
+      <w:pPr>
+        <w:pStyle w:val="ListParagraph"/>
+        <w:numPr>
+          <w:ilvl w:val="3"/>
+          <w:numId w:val="3"/>
+        </w:numPr>
+        <w:spacing w:after="0" w:line="240" w:lineRule="auto"/>
+      </w:pPr>
+      <w:r>
+        <w:t xml:space="preserve">Declare a </w:t>
+      </w:r>
+      <w:r>
+        <w:rPr>
+          <w:b/>
+          <w:bCs/>
+        </w:rPr>
+        <w:t>resolve()</w:t>
+      </w:r>
+      <w:r>
+        <w:t xml:space="preserve"> function</w:t>
+      </w:r>
+      <w:r>
+        <w:t>:</w:t>
+      </w:r>
+    </w:p>
+    <w:p>
+      <w:pPr>
+        <w:pStyle w:val="ListParagraph"/>
+        <w:numPr>
+          <w:ilvl w:val="4"/>
+          <w:numId w:val="3"/>
+        </w:numPr>
+        <w:spacing w:after="0" w:line="240" w:lineRule="auto"/>
+      </w:pPr>
+      <w:r>
+        <w:t xml:space="preserve">Pass a </w:t>
+      </w:r>
+      <w:proofErr w:type="spellStart"/>
+      <w:r>
+        <w:rPr>
+          <w:b/>
+          <w:bCs/>
+        </w:rPr>
+        <w:t>parentValue</w:t>
+      </w:r>
+      <w:proofErr w:type="spellEnd"/>
+      <w:r>
+        <w:t xml:space="preserve"> object as the first parameter</w:t>
+      </w:r>
+    </w:p>
+    <w:p>
+      <w:pPr>
+        <w:pStyle w:val="ListParagraph"/>
+        <w:numPr>
+          <w:ilvl w:val="5"/>
+          <w:numId w:val="3"/>
+        </w:numPr>
+        <w:spacing w:after="0" w:line="240" w:lineRule="auto"/>
+      </w:pPr>
+      <w:r>
+        <w:t xml:space="preserve">This parameter is an object of the </w:t>
+      </w:r>
+      <w:proofErr w:type="spellStart"/>
+      <w:r>
+        <w:t>GraphQLObjectType</w:t>
+      </w:r>
+      <w:proofErr w:type="spellEnd"/>
+      <w:r>
+        <w:t xml:space="preserve"> </w:t>
+      </w:r>
+      <w:r>
+        <w:t>that the parent object is defined as (</w:t>
+      </w:r>
+      <w:proofErr w:type="gramStart"/>
+      <w:r>
+        <w:t>i.e.</w:t>
+      </w:r>
+      <w:proofErr w:type="gramEnd"/>
+      <w:r>
+        <w:t xml:space="preserve"> User)</w:t>
+      </w:r>
+    </w:p>
+    <w:p>
+      <w:pPr>
+        <w:pStyle w:val="ListParagraph"/>
+        <w:numPr>
+          <w:ilvl w:val="4"/>
+          <w:numId w:val="3"/>
+        </w:numPr>
+        <w:spacing w:after="0" w:line="240" w:lineRule="auto"/>
+      </w:pPr>
+      <w:r>
+        <w:t>In the function’s body, u</w:t>
+      </w:r>
+      <w:r>
+        <w:t xml:space="preserve">se the associating id </w:t>
+      </w:r>
+      <w:r>
+        <w:t xml:space="preserve">property of the </w:t>
+      </w:r>
+      <w:proofErr w:type="spellStart"/>
+      <w:r>
+        <w:t>parentValue</w:t>
+      </w:r>
+      <w:proofErr w:type="spellEnd"/>
+      <w:r>
+        <w:t xml:space="preserve"> object </w:t>
+      </w:r>
+      <w:r>
+        <w:t>(</w:t>
+      </w:r>
+      <w:proofErr w:type="gramStart"/>
+      <w:r>
+        <w:t>i.e.</w:t>
+      </w:r>
+      <w:proofErr w:type="gramEnd"/>
+      <w:r>
+        <w:t xml:space="preserve"> </w:t>
+      </w:r>
+      <w:proofErr w:type="spellStart"/>
+      <w:r>
+        <w:t>parentValue</w:t>
+      </w:r>
+      <w:r>
+        <w:t>.</w:t>
+      </w:r>
+      <w:r>
+        <w:t>companyId</w:t>
+      </w:r>
+      <w:proofErr w:type="spellEnd"/>
+      <w:r>
+        <w:t xml:space="preserve">) </w:t>
+      </w:r>
+      <w:r>
+        <w:t>to query the resulting object by</w:t>
+      </w:r>
+    </w:p>
+    <w:p>
+      <w:pPr>
+        <w:pStyle w:val="ListParagraph"/>
+        <w:numPr>
+          <w:ilvl w:val="3"/>
+          <w:numId w:val="3"/>
+        </w:numPr>
+        <w:spacing w:after="0" w:line="240" w:lineRule="auto"/>
+      </w:pPr>
+      <w:r>
+        <w:rPr>
+          <w:b/>
+          <w:bCs/>
+        </w:rPr>
+        <w:t>*</w:t>
+      </w:r>
+      <w:r>
+        <w:t xml:space="preserve">The </w:t>
+      </w:r>
+      <w:r>
+        <w:rPr>
+          <w:b/>
+          <w:bCs/>
+        </w:rPr>
+        <w:t>resolve()</w:t>
+      </w:r>
+      <w:r>
+        <w:t xml:space="preserve"> function is required</w:t>
+      </w:r>
+    </w:p>
+    <w:p>
+      <w:pPr>
+        <w:pStyle w:val="ListParagraph"/>
+        <w:numPr>
+          <w:ilvl w:val="0"/>
+          <w:numId w:val="3"/>
+        </w:numPr>
+        <w:spacing w:after="0" w:line="240" w:lineRule="auto"/>
+      </w:pPr>
+      <w:r>
+        <w:t xml:space="preserve">To graph a one-to-many relationship in </w:t>
+      </w:r>
+      <w:proofErr w:type="spellStart"/>
+      <w:r>
+        <w:t>GraphQL</w:t>
+      </w:r>
+      <w:proofErr w:type="spellEnd"/>
+      <w:r>
+        <w:t>:</w:t>
+      </w:r>
+    </w:p>
+    <w:p>
+      <w:pPr>
+        <w:pStyle w:val="ListParagraph"/>
+        <w:numPr>
+          <w:ilvl w:val="1"/>
+          <w:numId w:val="3"/>
+        </w:numPr>
+        <w:spacing w:after="0" w:line="240" w:lineRule="auto"/>
+      </w:pPr>
+      <w:r>
+        <w:t xml:space="preserve">Import/destruct the </w:t>
+      </w:r>
+      <w:proofErr w:type="spellStart"/>
+      <w:r>
+        <w:rPr>
+          <w:b/>
+          <w:bCs/>
+        </w:rPr>
+        <w:t>GraphQLList</w:t>
+      </w:r>
+      <w:proofErr w:type="spellEnd"/>
+      <w:r>
+        <w:t xml:space="preserve"> object type from the </w:t>
+      </w:r>
+      <w:proofErr w:type="spellStart"/>
+      <w:r>
+        <w:t>graphql</w:t>
+      </w:r>
+      <w:proofErr w:type="spellEnd"/>
+      <w:r>
+        <w:t xml:space="preserve"> module</w:t>
+      </w:r>
+    </w:p>
+    <w:p>
+      <w:pPr>
+        <w:pStyle w:val="ListParagraph"/>
+        <w:numPr>
+          <w:ilvl w:val="1"/>
+          <w:numId w:val="3"/>
+        </w:numPr>
+        <w:spacing w:after="0" w:line="240" w:lineRule="auto"/>
+      </w:pPr>
+      <w:r>
+        <w:lastRenderedPageBreak/>
+        <w:t xml:space="preserve">In the fields property of the parent </w:t>
+      </w:r>
+      <w:proofErr w:type="spellStart"/>
+      <w:r>
+        <w:t>GraphQLObjectType</w:t>
+      </w:r>
+      <w:proofErr w:type="spellEnd"/>
+      <w:r>
+        <w:t xml:space="preserve"> constructor:</w:t>
+      </w:r>
+    </w:p>
+    <w:p>
+      <w:pPr>
+        <w:pStyle w:val="ListParagraph"/>
+        <w:numPr>
+          <w:ilvl w:val="2"/>
+          <w:numId w:val="3"/>
+        </w:numPr>
+        <w:spacing w:after="0" w:line="240" w:lineRule="auto"/>
+      </w:pPr>
+      <w:r>
+        <w:t>Declare a property with the name of the child node (</w:t>
+      </w:r>
+      <w:proofErr w:type="gramStart"/>
+      <w:r>
+        <w:t>i.e.</w:t>
+      </w:r>
+      <w:proofErr w:type="gramEnd"/>
+      <w:r>
+        <w:t xml:space="preserve"> users)</w:t>
+      </w:r>
+    </w:p>
+    <w:p>
+      <w:pPr>
+        <w:pStyle w:val="ListParagraph"/>
+        <w:numPr>
+          <w:ilvl w:val="3"/>
+          <w:numId w:val="3"/>
+        </w:numPr>
+        <w:spacing w:after="0" w:line="240" w:lineRule="auto"/>
+      </w:pPr>
+      <w:r>
+        <w:t xml:space="preserve">Assign this property to a </w:t>
+      </w:r>
+      <w:proofErr w:type="spellStart"/>
+      <w:r>
+        <w:t>GraphQLFieldConfig</w:t>
+      </w:r>
+      <w:proofErr w:type="spellEnd"/>
+      <w:r>
+        <w:t xml:space="preserve"> object with its </w:t>
+      </w:r>
+      <w:proofErr w:type="gramStart"/>
+      <w:r>
+        <w:rPr>
+          <w:b/>
+          <w:bCs/>
+        </w:rPr>
+        <w:t>type</w:t>
+      </w:r>
+      <w:proofErr w:type="gramEnd"/>
+      <w:r>
+        <w:t xml:space="preserve"> value equal to a </w:t>
+      </w:r>
+      <w:r>
+        <w:rPr>
+          <w:b/>
+          <w:bCs/>
+        </w:rPr>
+        <w:t xml:space="preserve">new </w:t>
+      </w:r>
+      <w:proofErr w:type="spellStart"/>
+      <w:r>
+        <w:rPr>
+          <w:b/>
+          <w:bCs/>
+        </w:rPr>
+        <w:t>GraphQLList</w:t>
+      </w:r>
+      <w:proofErr w:type="spellEnd"/>
+      <w:r>
+        <w:rPr>
+          <w:b/>
+          <w:bCs/>
+        </w:rPr>
+        <w:t>()</w:t>
+      </w:r>
+      <w:r>
+        <w:t xml:space="preserve"> instance</w:t>
+      </w:r>
+    </w:p>
+    <w:p>
+      <w:pPr>
+        <w:pStyle w:val="ListParagraph"/>
+        <w:numPr>
+          <w:ilvl w:val="4"/>
+          <w:numId w:val="3"/>
+        </w:numPr>
+        <w:spacing w:after="0" w:line="240" w:lineRule="auto"/>
+      </w:pPr>
+      <w:r>
+        <w:t xml:space="preserve">Pass in the </w:t>
+      </w:r>
+      <w:proofErr w:type="spellStart"/>
+      <w:r>
+        <w:t>GraphQLObjectType</w:t>
+      </w:r>
+      <w:proofErr w:type="spellEnd"/>
+      <w:r>
+        <w:t xml:space="preserve"> of the child object being associated</w:t>
+      </w:r>
+    </w:p>
+    <w:p>
+      <w:pPr>
+        <w:pStyle w:val="ListParagraph"/>
+        <w:numPr>
+          <w:ilvl w:val="2"/>
+          <w:numId w:val="3"/>
+        </w:numPr>
+        <w:spacing w:after="0" w:line="240" w:lineRule="auto"/>
+      </w:pPr>
+      <w:r>
+        <w:t>Declare a resolve() function:</w:t>
+      </w:r>
+    </w:p>
+    <w:p>
+      <w:pPr>
+        <w:pStyle w:val="ListParagraph"/>
+        <w:numPr>
+          <w:ilvl w:val="3"/>
+          <w:numId w:val="3"/>
+        </w:numPr>
+        <w:spacing w:after="0" w:line="240" w:lineRule="auto"/>
+      </w:pPr>
+      <w:r>
+        <w:t xml:space="preserve">In the function’s body, Use the </w:t>
+      </w:r>
+      <w:proofErr w:type="spellStart"/>
+      <w:r>
+        <w:t>parentValue</w:t>
+      </w:r>
+      <w:proofErr w:type="spellEnd"/>
+      <w:r>
+        <w:t xml:space="preserve"> parameter of this function to query a list of child objects by the parent object’s id </w:t>
+      </w:r>
+    </w:p>
+    <w:p>
+      <w:pPr>
+        <w:pStyle w:val="ListParagraph"/>
+        <w:numPr>
+          <w:ilvl w:val="0"/>
+          <w:numId w:val="3"/>
+        </w:numPr>
+        <w:spacing w:after="0" w:line="240" w:lineRule="auto"/>
+      </w:pPr>
+      <w:r>
+        <w:t>If multiple nodes are queried using the same [entity] name, where [entity] is the name of a node in the graph:</w:t>
+      </w:r>
+    </w:p>
+    <w:p>
+      <w:pPr>
+        <w:pStyle w:val="ListParagraph"/>
+        <w:numPr>
+          <w:ilvl w:val="1"/>
+          <w:numId w:val="3"/>
+        </w:numPr>
+        <w:spacing w:after="0" w:line="240" w:lineRule="auto"/>
+      </w:pPr>
+      <w:r>
+        <w:t xml:space="preserve">Use an assign an alias to the [entity] being queried (as stated in the single entity query </w:t>
+      </w:r>
+      <w:r>
+        <w:t>syntax</w:t>
+      </w:r>
+      <w:r>
+        <w:t xml:space="preserve"> above)</w:t>
+      </w:r>
+    </w:p>
+    <w:p>
+      <w:pPr>
+        <w:pStyle w:val="ListParagraph"/>
+        <w:numPr>
+          <w:ilvl w:val="0"/>
+          <w:numId w:val="3"/>
+        </w:numPr>
+        <w:spacing w:after="0" w:line="240" w:lineRule="auto"/>
+      </w:pPr>
+      <w:r>
+        <w:t xml:space="preserve">Use </w:t>
+      </w:r>
+      <w:r>
+        <w:rPr>
+          <w:b/>
+          <w:bCs/>
+        </w:rPr>
+        <w:t>Query Fragments</w:t>
+      </w:r>
+      <w:r>
+        <w:t xml:space="preserve"> to create a shorthand syntax for returning commonly used fields of defined </w:t>
+      </w:r>
+      <w:proofErr w:type="spellStart"/>
+      <w:r>
+        <w:t>GraphQL</w:t>
+      </w:r>
+      <w:proofErr w:type="spellEnd"/>
+      <w:r>
+        <w:t xml:space="preserve"> node</w:t>
+      </w:r>
+    </w:p>
+    <w:p>
+      <w:pPr>
+        <w:pStyle w:val="ListParagraph"/>
+        <w:numPr>
+          <w:ilvl w:val="1"/>
+          <w:numId w:val="3"/>
+        </w:numPr>
+        <w:spacing w:after="0" w:line="240" w:lineRule="auto"/>
+      </w:pPr>
+      <w:r>
+        <w:rPr>
+          <w:noProof/>
+        </w:rPr>
+        <mc:AlternateContent>
+          <mc:Choice Requires="wps">
+            <w:drawing>
+              <wp:anchor distT="45720" distB="45720" distL="114300" distR="114300" simplePos="0" relativeHeight="251663360" behindDoc="0" locked="0" layoutInCell="1" allowOverlap="1" wp14:anchorId="7A72E5D4" wp14:editId="2AF8DB25">
+                <wp:simplePos x="0" y="0"/>
+                <wp:positionH relativeFrom="column">
+                  <wp:posOffset>946150</wp:posOffset>
+                </wp:positionH>
+                <wp:positionV relativeFrom="paragraph">
+                  <wp:posOffset>233045</wp:posOffset>
+                </wp:positionV>
+                <wp:extent cx="2592070" cy="1049020"/>
+                <wp:effectExtent l="0" t="0" r="17780" b="17780"/>
+                <wp:wrapSquare wrapText="bothSides"/>
+                <wp:docPr id="2" name="Text Box 2"/>
+                <wp:cNvGraphicFramePr>
+                  <a:graphicFrameLocks xmlns:a="http://schemas.openxmlformats.org/drawingml/2006/main"/>
+                </wp:cNvGraphicFramePr>
+                <a:graphic xmlns:a="http://schemas.openxmlformats.org/drawingml/2006/main">
+                  <a:graphicData uri="http://schemas.microsoft.com/office/word/2010/wordprocessingShape">
+                    <wps:wsp>
+                      <wps:cNvSpPr txBox="1">
+                        <a:spLocks noChangeArrowheads="1"/>
+                      </wps:cNvSpPr>
+                      <wps:spPr bwMode="auto">
+                        <a:xfrm>
+                          <a:off x="0" y="0"/>
+                          <a:ext cx="2592070" cy="1049020"/>
+                        </a:xfrm>
+                        <a:prstGeom prst="rect">
+                          <a:avLst/>
+                        </a:prstGeom>
+                        <a:solidFill>
+                          <a:srgbClr val="FFFFFF"/>
+                        </a:solidFill>
+                        <a:ln w="9525">
+                          <a:solidFill>
+                            <a:srgbClr val="000000"/>
+                          </a:solidFill>
+                          <a:miter lim="800000"/>
+                          <a:headEnd/>
+                          <a:tailEnd/>
+                        </a:ln>
+                      </wps:spPr>
+                      <wps:txbx>
+                        <w:txbxContent>
+                          <w:p>
+                            <w:pPr>
+                              <w:spacing w:after="0"/>
+                              <w:rPr>
+                                <w:b/>
+                                <w:bCs/>
+                              </w:rPr>
+                            </w:pPr>
+                            <w:r>
+                              <w:rPr>
+                                <w:b/>
+                                <w:bCs/>
+                              </w:rPr>
+                              <w:t xml:space="preserve">fragment </w:t>
+                            </w:r>
+                            <w:r>
+                              <w:rPr>
+                                <w:b/>
+                                <w:bCs/>
+                              </w:rPr>
+                              <w:t>[</w:t>
+                            </w:r>
+                            <w:proofErr w:type="spellStart"/>
+                            <w:r>
+                              <w:rPr>
+                                <w:b/>
+                                <w:bCs/>
+                              </w:rPr>
+                              <w:t>fragmentName</w:t>
+                            </w:r>
+                            <w:proofErr w:type="spellEnd"/>
+                            <w:r>
+                              <w:rPr>
+                                <w:b/>
+                                <w:bCs/>
+                              </w:rPr>
+                              <w:t>]</w:t>
+                            </w:r>
+                            <w:r>
+                              <w:rPr>
+                                <w:b/>
+                                <w:bCs/>
+                              </w:rPr>
+                              <w:t xml:space="preserve"> on </w:t>
+                            </w:r>
+                            <w:r>
+                              <w:rPr>
+                                <w:b/>
+                                <w:bCs/>
+                              </w:rPr>
+                              <w:t>[entity]</w:t>
+                            </w:r>
+                            <w:r>
+                              <w:rPr>
+                                <w:b/>
+                                <w:bCs/>
+                              </w:rPr>
+                              <w:t xml:space="preserve"> {</w:t>
+                            </w:r>
+                          </w:p>
+                          <w:p>
+                            <w:pPr>
+                              <w:spacing w:after="0"/>
+                              <w:rPr>
+                                <w:b/>
+                                <w:bCs/>
+                              </w:rPr>
+                            </w:pPr>
+                            <w:r>
+                              <w:rPr>
+                                <w:b/>
+                                <w:bCs/>
+                              </w:rPr>
+                              <w:t xml:space="preserve">  </w:t>
+                            </w:r>
+                            <w:r>
+                              <w:rPr>
+                                <w:b/>
+                                <w:bCs/>
+                              </w:rPr>
+                              <w:t>[field1]</w:t>
+                            </w:r>
+                          </w:p>
+                          <w:p>
+                            <w:pPr>
+                              <w:spacing w:after="0"/>
+                              <w:rPr>
+                                <w:b/>
+                                <w:bCs/>
+                              </w:rPr>
+                            </w:pPr>
+                            <w:r>
+                              <w:rPr>
+                                <w:b/>
+                                <w:bCs/>
+                              </w:rPr>
+                              <w:t xml:space="preserve">  [field</w:t>
+                            </w:r>
+                            <w:r>
+                              <w:rPr>
+                                <w:b/>
+                                <w:bCs/>
+                              </w:rPr>
+                              <w:t>2</w:t>
+                            </w:r>
+                            <w:r>
+                              <w:rPr>
+                                <w:b/>
+                                <w:bCs/>
+                              </w:rPr>
+                              <w:t>]</w:t>
+                            </w:r>
+                          </w:p>
+                          <w:p>
+                            <w:pPr>
+                              <w:spacing w:after="0"/>
+                              <w:rPr>
+                                <w:b/>
+                                <w:bCs/>
+                              </w:rPr>
+                            </w:pPr>
+                            <w:r>
+                              <w:rPr>
+                                <w:b/>
+                                <w:bCs/>
+                              </w:rPr>
+                              <w:t xml:space="preserve">  [field</w:t>
+                            </w:r>
+                            <w:r>
+                              <w:rPr>
+                                <w:b/>
+                                <w:bCs/>
+                              </w:rPr>
+                              <w:t>3</w:t>
+                            </w:r>
+                            <w:r>
+                              <w:rPr>
+                                <w:b/>
+                                <w:bCs/>
+                              </w:rPr>
+                              <w:t>]</w:t>
+                            </w:r>
+                          </w:p>
+                          <w:p>
+                            <w:pPr>
+                              <w:spacing w:after="0"/>
+                              <w:rPr>
+                                <w:b/>
+                                <w:bCs/>
+                              </w:rPr>
+                            </w:pPr>
+                            <w:r>
+                              <w:rPr>
+                                <w:b/>
+                                <w:bCs/>
+                              </w:rPr>
+                              <w:t>}</w:t>
+                            </w:r>
+                          </w:p>
+                        </w:txbxContent>
+                      </wps:txbx>
+                      <wps:bodyPr rot="0" vert="horz" wrap="square" lIns="91440" tIns="45720" rIns="91440" bIns="45720" anchor="t" anchorCtr="0">
+                        <a:noAutofit/>
+                      </wps:bodyPr>
+                    </wps:wsp>
+                  </a:graphicData>
+                </a:graphic>
+                <wp14:sizeRelH relativeFrom="margin">
+                  <wp14:pctWidth>0</wp14:pctWidth>
+                </wp14:sizeRelH>
+                <wp14:sizeRelV relativeFrom="margin">
+                  <wp14:pctHeight>0</wp14:pctHeight>
+                </wp14:sizeRelV>
+              </wp:anchor>
+            </w:drawing>
+          </mc:Choice>
+          <mc:Fallback>
+            <w:pict>
+              <v:shape w14:anchorId="7A72E5D4" id="_x0000_s1028" type="#_x0000_t202" style="position:absolute;left:0;text-align:left;margin-left:74.5pt;margin-top:18.35pt;width:204.1pt;height:82.6pt;z-index:251663360;visibility:visible;mso-wrap-style:square;mso-width-percent:0;mso-height-percent:0;mso-wrap-distance-left:9pt;mso-wrap-distance-top:3.6pt;mso-wrap-distance-right:9pt;mso-wrap-distance-bottom:3.6pt;mso-position-horizontal:absolute;mso-position-horizontal-relative:text;mso-position-vertical:absolute;mso-position-vertical-relative:text;mso-width-percent:0;mso-height-percent:0;mso-width-relative:margin;mso-height-relative:margin;v-text-anchor:top" o:gfxdata="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">
+                <v:textbox>
+                  <w:txbxContent>
+                    <w:p>
+                      <w:pPr>
+                        <w:spacing w:after="0"/>
+                        <w:rPr>
+                          <w:b/>
+                          <w:bCs/>
+                        </w:rPr>
+                      </w:pPr>
+                      <w:r>
+                        <w:rPr>
+                          <w:b/>
+                          <w:bCs/>
+                        </w:rPr>
+                        <w:t xml:space="preserve">fragment </w:t>
+                      </w:r>
+                      <w:r>
+                        <w:rPr>
+                          <w:b/>
+                          <w:bCs/>
+                        </w:rPr>
+                        <w:t>[</w:t>
+                      </w:r>
+                      <w:proofErr w:type="spellStart"/>
+                      <w:r>
+                        <w:rPr>
+                          <w:b/>
+                          <w:bCs/>
+                        </w:rPr>
+                        <w:t>fragmentName</w:t>
+                      </w:r>
+                      <w:proofErr w:type="spellEnd"/>
+                      <w:r>
+                        <w:rPr>
+                          <w:b/>
+                          <w:bCs/>
+                        </w:rPr>
+                        <w:t>]</w:t>
+                      </w:r>
+                      <w:r>
+                        <w:rPr>
+                          <w:b/>
+                          <w:bCs/>
+                        </w:rPr>
+                        <w:t xml:space="preserve"> on </w:t>
+                      </w:r>
+                      <w:r>
+                        <w:rPr>
+                          <w:b/>
+                          <w:bCs/>
+                        </w:rPr>
+                        <w:t>[entity]</w:t>
+                      </w:r>
+                      <w:r>
+                        <w:rPr>
+                          <w:b/>
+                          <w:bCs/>
+                        </w:rPr>
+                        <w:t xml:space="preserve"> {</w:t>
+                      </w:r>
+                    </w:p>
+                    <w:p>
+                      <w:pPr>
+                        <w:spacing w:after="0"/>
+                        <w:rPr>
+                          <w:b/>
+                          <w:bCs/>
+                        </w:rPr>
+                      </w:pPr>
+                      <w:r>
+                        <w:rPr>
+                          <w:b/>
+                          <w:bCs/>
+                        </w:rPr>
+                        <w:t xml:space="preserve">  </w:t>
+                      </w:r>
+                      <w:r>
+                        <w:rPr>
+                          <w:b/>
+                          <w:bCs/>
+                        </w:rPr>
+                        <w:t>[field1]</w:t>
+                      </w:r>
+                    </w:p>
+                    <w:p>
+                      <w:pPr>
+                        <w:spacing w:after="0"/>
+                        <w:rPr>
+                          <w:b/>
+                          <w:bCs/>
+                        </w:rPr>
+                      </w:pPr>
+                      <w:r>
+                        <w:rPr>
+                          <w:b/>
+                          <w:bCs/>
+                        </w:rPr>
+                        <w:t xml:space="preserve">  [field</w:t>
+                      </w:r>
+                      <w:r>
+                        <w:rPr>
+                          <w:b/>
+                          <w:bCs/>
+                        </w:rPr>
+                        <w:t>2</w:t>
+                      </w:r>
+                      <w:r>
+                        <w:rPr>
+                          <w:b/>
+                          <w:bCs/>
+                        </w:rPr>
+                        <w:t>]</w:t>
+                      </w:r>
+                    </w:p>
+                    <w:p>
+                      <w:pPr>
+                        <w:spacing w:after="0"/>
+                        <w:rPr>
+                          <w:b/>
+                          <w:bCs/>
+                        </w:rPr>
+                      </w:pPr>
+                      <w:r>
+                        <w:rPr>
+                          <w:b/>
+                          <w:bCs/>
+                        </w:rPr>
+                        <w:t xml:space="preserve">  [field</w:t>
+                      </w:r>
+                      <w:r>
+                        <w:rPr>
+                          <w:b/>
+                          <w:bCs/>
+                        </w:rPr>
+                        <w:t>3</w:t>
+                      </w:r>
+                      <w:r>
+                        <w:rPr>
+                          <w:b/>
+                          <w:bCs/>
+                        </w:rPr>
+                        <w:t>]</w:t>
+                      </w:r>
+                    </w:p>
+                    <w:p>
+                      <w:pPr>
+                        <w:spacing w:after="0"/>
+                        <w:rPr>
+                          <w:b/>
+                          <w:bCs/>
+                        </w:rPr>
+                      </w:pPr>
+                      <w:r>
+                        <w:rPr>
+                          <w:b/>
+                          <w:bCs/>
+                        </w:rPr>
+                        <w:t>}</w:t>
+                      </w:r>
+                    </w:p>
+                  </w:txbxContent>
+                </v:textbox>
+                <w10:wrap type="square"/>
+              </v:shape>
+            </w:pict>
+          </mc:Fallback>
+        </mc:AlternateContent>
+      </w:r>
+      <w:r>
+        <w:t>Use the syntax :</w:t>
+      </w:r>
+    </w:p>
+    <w:p>
+      <w:pPr>
+        <w:spacing w:after="0" w:line="240" w:lineRule="auto"/>
+      </w:pPr>
+    </w:p>
+    <w:p>
+      <w:pPr>
+        <w:spacing w:after="0" w:line="240" w:lineRule="auto"/>
+      </w:pPr>
+    </w:p>
+    <w:p>
+      <w:pPr>
+        <w:spacing w:after="0" w:line="240" w:lineRule="auto"/>
+      </w:pPr>
+    </w:p>
+    <w:p>
+      <w:pPr>
+        <w:spacing w:after="0" w:line="240" w:lineRule="auto"/>
+      </w:pPr>
+    </w:p>
+    <w:p>
+      <w:pPr>
+        <w:spacing w:after="0" w:line="240" w:lineRule="auto"/>
+      </w:pPr>
+    </w:p>
+    <w:p>
+      <w:pPr>
+        <w:spacing w:after="0" w:line="240" w:lineRule="auto"/>
+      </w:pPr>
+    </w:p>
+    <w:p>
+      <w:pPr>
+        <w:spacing w:after="0" w:line="240" w:lineRule="auto"/>
+      </w:pPr>
+    </w:p>
+    <w:p>
+      <w:pPr>
+        <w:pStyle w:val="ListParagraph"/>
+        <w:numPr>
+          <w:ilvl w:val="1"/>
+          <w:numId w:val="3"/>
+        </w:numPr>
+        <w:spacing w:after="0" w:line="240" w:lineRule="auto"/>
+      </w:pPr>
+      <w:r>
+        <w:t xml:space="preserve">Where </w:t>
+      </w:r>
+      <w:r>
+        <w:rPr>
+          <w:b/>
+          <w:bCs/>
+        </w:rPr>
+        <w:t>[</w:t>
+      </w:r>
+      <w:proofErr w:type="spellStart"/>
+      <w:r>
+        <w:rPr>
+          <w:b/>
+          <w:bCs/>
+        </w:rPr>
+        <w:t>fragmentName</w:t>
+      </w:r>
+      <w:proofErr w:type="spellEnd"/>
+      <w:r>
+        <w:rPr>
+          <w:b/>
+          <w:bCs/>
+        </w:rPr>
+        <w:t>]</w:t>
+      </w:r>
+      <w:r>
+        <w:t xml:space="preserve"> is the name of the fragment to reference in a query</w:t>
+      </w:r>
+    </w:p>
+    <w:p>
+      <w:pPr>
+        <w:pStyle w:val="ListParagraph"/>
+        <w:numPr>
+          <w:ilvl w:val="1"/>
+          <w:numId w:val="3"/>
+        </w:numPr>
+        <w:spacing w:after="0" w:line="240" w:lineRule="auto"/>
+      </w:pPr>
+      <w:r>
+        <w:t xml:space="preserve">Where </w:t>
+      </w:r>
+      <w:r>
+        <w:rPr>
+          <w:b/>
+          <w:bCs/>
+        </w:rPr>
+        <w:t>[entity]</w:t>
+      </w:r>
+      <w:r>
+        <w:t xml:space="preserve"> is a node object defined </w:t>
+      </w:r>
+      <w:proofErr w:type="spellStart"/>
+      <w:r>
+        <w:t>GraphQL</w:t>
+      </w:r>
+      <w:proofErr w:type="spellEnd"/>
+      <w:r>
+        <w:t xml:space="preserve"> graph</w:t>
+      </w:r>
+    </w:p>
+    <w:p>
+      <w:pPr>
+        <w:pStyle w:val="ListParagraph"/>
+        <w:numPr>
+          <w:ilvl w:val="1"/>
+          <w:numId w:val="3"/>
+        </w:numPr>
+        <w:spacing w:after="0" w:line="240" w:lineRule="auto"/>
+      </w:pPr>
+      <w:r>
+        <w:t xml:space="preserve">Where </w:t>
+      </w:r>
+      <w:r>
+        <w:rPr>
+          <w:b/>
+          <w:bCs/>
+        </w:rPr>
+        <w:t>[</w:t>
+      </w:r>
+      <w:proofErr w:type="spellStart"/>
+      <w:r>
+        <w:rPr>
+          <w:b/>
+          <w:bCs/>
+        </w:rPr>
+        <w:t>fieldX</w:t>
+      </w:r>
+      <w:proofErr w:type="spellEnd"/>
+      <w:r>
+        <w:rPr>
+          <w:b/>
+          <w:bCs/>
+        </w:rPr>
+        <w:t>]</w:t>
+      </w:r>
+      <w:r>
+        <w:t xml:space="preserve"> is the name of a field </w:t>
+      </w:r>
+      <w:r>
+        <w:t xml:space="preserve">property </w:t>
+      </w:r>
+      <w:r>
+        <w:t>defined on the [entity]</w:t>
+      </w:r>
+    </w:p>
+    <w:p>
+      <w:pPr>
+        <w:pStyle w:val="ListParagraph"/>
+        <w:numPr>
+          <w:ilvl w:val="0"/>
+          <w:numId w:val="3"/>
+        </w:numPr>
+        <w:spacing w:after="0" w:line="240" w:lineRule="auto"/>
+      </w:pPr>
+    </w:p>
     <w:sectPr>
       <w:pgSz w:w="12240" w:h="15840"/>
       <w:pgMar w:top="1440" w:right="1440" w:bottom="1440" w:left="1440" w:header="720" w:footer="720" w:gutter="0"/>
@@ -4627,6 +6351,178 @@
 <file path=word/numbering.xml><?xml version="1.0" encoding="utf-8"?>
 <w:numbering xmlns:wpc="http://schemas.microsoft.com/office/word/2010/wordprocessingCanvas" xmlns:cx="http://schemas.microsoft.com/office/drawing/2014/chartex" xmlns:cx1="http://schemas.microsoft.com/office/drawing/2015/9/8/chartex" xmlns:cx2="http://schemas.microsoft.com/office/drawing/2015/10/21/chartex" xmlns:cx3="http://schemas.microsoft.com/office/drawing/2016/5/9/chartex" xmlns:cx4="http://schemas.microsoft.com/office/drawing/2016/5/10/chartex" xmlns:cx5="http://schemas.microsoft.com/office/drawing/2016/5/11/chartex" xmlns:cx6="http://schemas.microsoft.com/office/drawing/2016/5/12/chartex" xmlns:cx7="http://schemas.microsoft.com/office/drawing/2016/5/13/chartex" xmlns:cx8="http://schemas.microsoft.com/office/drawing/2016/5/14/chartex" xmlns:mc="http://schemas.openxmlformats.org/markup-compatibility/2006" xmlns:aink="http://schemas.microsoft.com/office/drawing/2016/ink" xmlns:am3d="http://schemas.microsoft.com/office/drawing/2017/model3d" xmlns:o="urn:schemas-microsoft-com:office:office" xmlns:r="http://schemas.openxmlformats.org/officeDocument/2006/relationships" xmlns:m="http://schemas.openxmlformats.org/officeDocument/2006/math" xmlns:v="urn:schemas-microsoft-com:vml" xmlns:wp14="http://schemas.microsoft.com/office/word/2010/wordprocessingDrawing" xmlns:wp="http://schemas.openxmlformats.org/drawingml/2006/wordprocessingDrawing" xmlns:w10="urn:schemas-microsoft-com:office:word" xmlns:w="http://schemas.openxmlformats.org/wordprocessingml/2006/main" xmlns:w14="http://schemas.microsoft.com/office/word/2010/wordml" xmlns:w15="http://schemas.microsoft.com/office/word/2012/wordml" xmlns:w16cex="http://schemas.microsoft.com/office/word/2018/wordml/cex" xmlns:w16cid="http://schemas.microsoft.com/office/word/2016/wordml/cid" xmlns:w16="http://schemas.microsoft.com/office/word/2018/wordml" xmlns:w16sdtdh="http://schemas.microsoft.com/office/word/2020/wordml/sdtdatahash" xmlns:w16se="http://schemas.microsoft.com/office/word/2015/wordml/symex" xmlns:wpg="http://schemas.microsoft.com/office/word/2010/wordprocessingGroup" xmlns:wpi="http://schemas.microsoft.com/office/word/2010/wordprocessingInk" xmlns:wne="http://schemas.microsoft.com/office/word/2006/wordml" xmlns:wps="http://schemas.microsoft.com/office/word/2010/wordprocessingShape" mc:Ignorable="w14 w15 w16se w16cid w16 w16cex w16sdtdh wp14">
   <w:abstractNum w:abstractNumId="0" w15:restartNumberingAfterBreak="0">
+    <w:nsid w:val="1C885670"/>
+    <w:multiLevelType w:val="hybridMultilevel"/>
+    <w:tmpl w:val="9D460B50"/>
+    <w:lvl w:ilvl="0" w:tplc="0409000F">
+      <w:start w:val="1"/>
+      <w:numFmt w:val="decimal"/>
+      <w:lvlText w:val="%1."/>
+      <w:lvlJc w:val="left"/>
+      <w:pPr>
+        <w:ind w:left="720" w:hanging="360"/>
+      </w:pPr>
+    </w:lvl>
+    <w:lvl w:ilvl="1" w:tplc="04090019" w:tentative="1">
+      <w:start w:val="1"/>
+      <w:numFmt w:val="lowerLetter"/>
+      <w:lvlText w:val="%2."/>
+      <w:lvlJc w:val="left"/>
+      <w:pPr>
+        <w:ind w:left="1440" w:hanging="360"/>
+      </w:pPr>
+    </w:lvl>
+    <w:lvl w:ilvl="2" w:tplc="0409001B" w:tentative="1">
+      <w:start w:val="1"/>
+      <w:numFmt w:val="lowerRoman"/>
+      <w:lvlText w:val="%3."/>
+      <w:lvlJc w:val="right"/>
+      <w:pPr>
+        <w:ind w:left="2160" w:hanging="180"/>
+      </w:pPr>
+    </w:lvl>
+    <w:lvl w:ilvl="3" w:tplc="0409000F" w:tentative="1">
+      <w:start w:val="1"/>
+      <w:numFmt w:val="decimal"/>
+      <w:lvlText w:val="%4."/>
+      <w:lvlJc w:val="left"/>
+      <w:pPr>
+        <w:ind w:left="2880" w:hanging="360"/>
+      </w:pPr>
+    </w:lvl>
+    <w:lvl w:ilvl="4" w:tplc="04090019" w:tentative="1">
+      <w:start w:val="1"/>
+      <w:numFmt w:val="lowerLetter"/>
+      <w:lvlText w:val="%5."/>
+      <w:lvlJc w:val="left"/>
+      <w:pPr>
+        <w:ind w:left="3600" w:hanging="360"/>
+      </w:pPr>
+    </w:lvl>
+    <w:lvl w:ilvl="5" w:tplc="0409001B" w:tentative="1">
+      <w:start w:val="1"/>
+      <w:numFmt w:val="lowerRoman"/>
+      <w:lvlText w:val="%6."/>
+      <w:lvlJc w:val="right"/>
+      <w:pPr>
+        <w:ind w:left="4320" w:hanging="180"/>
+      </w:pPr>
+    </w:lvl>
+    <w:lvl w:ilvl="6" w:tplc="0409000F" w:tentative="1">
+      <w:start w:val="1"/>
+      <w:numFmt w:val="decimal"/>
+      <w:lvlText w:val="%7."/>
+      <w:lvlJc w:val="left"/>
+      <w:pPr>
+        <w:ind w:left="5040" w:hanging="360"/>
+      </w:pPr>
+    </w:lvl>
+    <w:lvl w:ilvl="7" w:tplc="04090019" w:tentative="1">
+      <w:start w:val="1"/>
+      <w:numFmt w:val="lowerLetter"/>
+      <w:lvlText w:val="%8."/>
+      <w:lvlJc w:val="left"/>
+      <w:pPr>
+        <w:ind w:left="5760" w:hanging="360"/>
+      </w:pPr>
+    </w:lvl>
+    <w:lvl w:ilvl="8" w:tplc="0409001B" w:tentative="1">
+      <w:start w:val="1"/>
+      <w:numFmt w:val="lowerRoman"/>
+      <w:lvlText w:val="%9."/>
+      <w:lvlJc w:val="right"/>
+      <w:pPr>
+        <w:ind w:left="6480" w:hanging="180"/>
+      </w:pPr>
+    </w:lvl>
+  </w:abstractNum>
+  <w:abstractNum w:abstractNumId="1" w15:restartNumberingAfterBreak="0">
+    <w:nsid w:val="333C4352"/>
+    <w:multiLevelType w:val="hybridMultilevel"/>
+    <w:tmpl w:val="93CEBACA"/>
+    <w:lvl w:ilvl="0" w:tplc="0409000F">
+      <w:start w:val="1"/>
+      <w:numFmt w:val="decimal"/>
+      <w:lvlText w:val="%1."/>
+      <w:lvlJc w:val="left"/>
+      <w:pPr>
+        <w:ind w:left="720" w:hanging="360"/>
+      </w:pPr>
+    </w:lvl>
+    <w:lvl w:ilvl="1" w:tplc="04090019">
+      <w:start w:val="1"/>
+      <w:numFmt w:val="lowerLetter"/>
+      <w:lvlText w:val="%2."/>
+      <w:lvlJc w:val="left"/>
+      <w:pPr>
+        <w:ind w:left="1440" w:hanging="360"/>
+      </w:pPr>
+    </w:lvl>
+    <w:lvl w:ilvl="2" w:tplc="0409001B">
+      <w:start w:val="1"/>
+      <w:numFmt w:val="lowerRoman"/>
+      <w:lvlText w:val="%3."/>
+      <w:lvlJc w:val="right"/>
+      <w:pPr>
+        <w:ind w:left="2160" w:hanging="180"/>
+      </w:pPr>
+    </w:lvl>
+    <w:lvl w:ilvl="3" w:tplc="0409000F">
+      <w:start w:val="1"/>
+      <w:numFmt w:val="decimal"/>
+      <w:lvlText w:val="%4."/>
+      <w:lvlJc w:val="left"/>
+      <w:pPr>
+        <w:ind w:left="2880" w:hanging="360"/>
+      </w:pPr>
+    </w:lvl>
+    <w:lvl w:ilvl="4" w:tplc="04090019">
+      <w:start w:val="1"/>
+      <w:numFmt w:val="lowerLetter"/>
+      <w:lvlText w:val="%5."/>
+      <w:lvlJc w:val="left"/>
+      <w:pPr>
+        <w:ind w:left="3600" w:hanging="360"/>
+      </w:pPr>
+    </w:lvl>
+    <w:lvl w:ilvl="5" w:tplc="0409001B">
+      <w:start w:val="1"/>
+      <w:numFmt w:val="lowerRoman"/>
+      <w:lvlText w:val="%6."/>
+      <w:lvlJc w:val="right"/>
+      <w:pPr>
+        <w:ind w:left="4320" w:hanging="180"/>
+      </w:pPr>
+    </w:lvl>
+    <w:lvl w:ilvl="6" w:tplc="0409000F" w:tentative="1">
+      <w:start w:val="1"/>
+      <w:numFmt w:val="decimal"/>
+      <w:lvlText w:val="%7."/>
+      <w:lvlJc w:val="left"/>
+      <w:pPr>
+        <w:ind w:left="5040" w:hanging="360"/>
+      </w:pPr>
+    </w:lvl>
+    <w:lvl w:ilvl="7" w:tplc="04090019" w:tentative="1">
+      <w:start w:val="1"/>
+      <w:numFmt w:val="lowerLetter"/>
+      <w:lvlText w:val="%8."/>
+      <w:lvlJc w:val="left"/>
+      <w:pPr>
+        <w:ind w:left="5760" w:hanging="360"/>
+      </w:pPr>
+    </w:lvl>
+    <w:lvl w:ilvl="8" w:tplc="0409001B" w:tentative="1">
+      <w:start w:val="1"/>
+      <w:numFmt w:val="lowerRoman"/>
+      <w:lvlText w:val="%9."/>
+      <w:lvlJc w:val="right"/>
+      <w:pPr>
+        <w:ind w:left="6480" w:hanging="180"/>
+      </w:pPr>
+    </w:lvl>
+  </w:abstractNum>
+  <w:abstractNum w:abstractNumId="2" w15:restartNumberingAfterBreak="0">
     <w:nsid w:val="6C6A6F1C"/>
     <w:multiLevelType w:val="hybridMultilevel"/>
     <w:tmpl w:val="3664E38A"/>
@@ -4712,7 +6608,7 @@
       </w:pPr>
     </w:lvl>
   </w:abstractNum>
-  <w:abstractNum w:abstractNumId="1" w15:restartNumberingAfterBreak="0">
+  <w:abstractNum w:abstractNumId="3" w15:restartNumberingAfterBreak="0">
     <w:nsid w:val="6E32437C"/>
     <w:multiLevelType w:val="hybridMultilevel"/>
     <w:tmpl w:val="D38C5554"/>
@@ -4799,9 +6695,15 @@
     </w:lvl>
   </w:abstractNum>
   <w:num w:numId="1">
+    <w:abstractNumId w:val="3"/>
+  </w:num>
+  <w:num w:numId="2">
+    <w:abstractNumId w:val="2"/>
+  </w:num>
+  <w:num w:numId="3">
     <w:abstractNumId w:val="1"/>
   </w:num>
-  <w:num w:numId="2">
+  <w:num w:numId="4">
     <w:abstractNumId w:val="0"/>
   </w:num>
 </w:numbering>

</xml_diff>